<commit_message>
modify: add findMaxV algorithm description
</commit_message>
<xml_diff>
--- a/WPCN/paper02_temporary.docx
+++ b/WPCN/paper02_temporary.docx
@@ -27,55 +27,27 @@
         <w:rPr>
           <w:b/>
         </w:rPr>
-        <w:t>Hong-</w:t>
-      </w:r>
-      <w:proofErr w:type="spellStart"/>
+        <w:t xml:space="preserve">Hong-Sik </w:t>
+      </w:r>
+      <w:commentRangeStart w:id="0"/>
       <w:r>
         <w:rPr>
           <w:b/>
         </w:rPr>
-        <w:t>Sik</w:t>
-      </w:r>
-      <w:proofErr w:type="spellEnd"/>
+        <w:t>Kim</w:t>
+      </w:r>
+      <w:commentRangeEnd w:id="0"/>
+      <w:r>
+        <w:rPr>
+          <w:rStyle w:val="CommentReference"/>
+        </w:rPr>
+        <w:commentReference w:id="0"/>
+      </w:r>
       <w:r>
         <w:rPr>
           <w:b/>
         </w:rPr>
-        <w:t xml:space="preserve"> </w:t>
-      </w:r>
-      <w:commentRangeStart w:id="0"/>
-      <w:r>
-        <w:rPr>
-          <w:b/>
-        </w:rPr>
-        <w:t>Kim</w:t>
-      </w:r>
-      <w:commentRangeEnd w:id="0"/>
-      <w:r>
-        <w:rPr>
-          <w:rStyle w:val="CommentReference"/>
-        </w:rPr>
-        <w:commentReference w:id="0"/>
-      </w:r>
-      <w:r>
-        <w:rPr>
-          <w:b/>
-        </w:rPr>
-        <w:t xml:space="preserve">, </w:t>
-      </w:r>
-      <w:proofErr w:type="spellStart"/>
-      <w:r>
-        <w:rPr>
-          <w:b/>
-        </w:rPr>
-        <w:t>Hanyang</w:t>
-      </w:r>
-      <w:proofErr w:type="spellEnd"/>
-      <w:r>
-        <w:rPr>
-          <w:b/>
-        </w:rPr>
-        <w:t xml:space="preserve"> University, Department of Computer Software</w:t>
+        <w:t>, Hanyang University, Department of Computer Software</w:t>
       </w:r>
     </w:p>
     <w:p>
@@ -713,33 +685,11 @@
         </w:rPr>
         <w:t xml:space="preserve">, </w:t>
       </w:r>
-      <w:proofErr w:type="spellStart"/>
-      <w:r>
-        <w:rPr>
-          <w:szCs w:val="20"/>
-        </w:rPr>
-        <w:t>Suzhi</w:t>
-      </w:r>
-      <w:proofErr w:type="spellEnd"/>
-      <w:r>
-        <w:rPr>
-          <w:szCs w:val="20"/>
-        </w:rPr>
-        <w:t xml:space="preserve"> Bi and </w:t>
-      </w:r>
-      <w:proofErr w:type="spellStart"/>
-      <w:r>
-        <w:rPr>
-          <w:szCs w:val="20"/>
-        </w:rPr>
-        <w:t>Rui</w:t>
-      </w:r>
-      <w:proofErr w:type="spellEnd"/>
-      <w:r>
-        <w:rPr>
-          <w:szCs w:val="20"/>
-        </w:rPr>
-        <w:t xml:space="preserve"> Zhang researched about the placement optimization of Energy and Information Access Point in WPCN using Bi-section search method, Greedy algorithm, Trial-and-error method, and alternating method for joint AP-EN placement. There can be more than 1 HAPs WDs in the supposed environment of</w:t>
+      <w:r>
+        <w:rPr>
+          <w:szCs w:val="20"/>
+        </w:rPr>
+        <w:t>Suzhi Bi and Rui Zhang researched about the placement optimization of Energy and Information Access Point in WPCN using Bi-section search method, Greedy algorithm, Trial-and-error method, and alternating method for joint AP-EN placement. There can be more than 1 HAPs WDs in the supposed environment of</w:t>
       </w:r>
       <w:r>
         <w:rPr>
@@ -1252,14 +1202,7 @@
         <w:rPr>
           <w:szCs w:val="20"/>
         </w:rPr>
-        <w:t xml:space="preserve">we will call </w:t>
-      </w:r>
-      <w:proofErr w:type="gramStart"/>
-      <w:r>
-        <w:rPr>
-          <w:szCs w:val="20"/>
-        </w:rPr>
-        <w:t>this</w:t>
+        <w:t>we will call this</w:t>
       </w:r>
       <w:r>
         <w:rPr>
@@ -1267,7 +1210,6 @@
         </w:rPr>
         <w:t xml:space="preserve"> </w:t>
       </w:r>
-      <w:proofErr w:type="gramEnd"/>
       <m:oMath>
         <m:r>
           <w:rPr>
@@ -1374,16 +1316,8 @@
         <w:rPr>
           <w:szCs w:val="20"/>
         </w:rPr>
-        <w:t xml:space="preserve"> </w:t>
-      </w:r>
-      <w:proofErr w:type="gramStart"/>
-      <w:r>
-        <w:rPr>
-          <w:szCs w:val="20"/>
-        </w:rPr>
-        <w:t xml:space="preserve">of </w:t>
-      </w:r>
-      <w:proofErr w:type="gramEnd"/>
+        <w:t xml:space="preserve"> of </w:t>
+      </w:r>
       <m:oMath>
         <m:r>
           <w:rPr>
@@ -1433,16 +1367,8 @@
         <w:rPr>
           <w:szCs w:val="20"/>
         </w:rPr>
-        <w:t xml:space="preserve">. From now on, we will call </w:t>
-      </w:r>
-      <w:proofErr w:type="gramStart"/>
-      <w:r>
-        <w:rPr>
-          <w:szCs w:val="20"/>
-        </w:rPr>
-        <w:t xml:space="preserve">this </w:t>
-      </w:r>
-      <w:proofErr w:type="gramEnd"/>
+        <w:t xml:space="preserve">. From now on, we will call this </w:t>
+      </w:r>
       <m:oMath>
         <m:r>
           <w:rPr>
@@ -1536,16 +1462,8 @@
         <w:rPr>
           <w:szCs w:val="20"/>
         </w:rPr>
-        <w:t xml:space="preserve"> throughput value </w:t>
-      </w:r>
-      <w:proofErr w:type="gramStart"/>
-      <w:r>
-        <w:rPr>
-          <w:szCs w:val="20"/>
-        </w:rPr>
-        <w:t xml:space="preserve">in </w:t>
-      </w:r>
-      <w:proofErr w:type="gramEnd"/>
+        <w:t xml:space="preserve"> throughput value in </w:t>
+      </w:r>
       <m:oMath>
         <m:r>
           <w:rPr>
@@ -1614,16 +1532,8 @@
         <w:rPr>
           <w:szCs w:val="20"/>
         </w:rPr>
-        <w:t xml:space="preserve">e will call </w:t>
-      </w:r>
-      <w:proofErr w:type="gramStart"/>
-      <w:r>
-        <w:rPr>
-          <w:szCs w:val="20"/>
-        </w:rPr>
-        <w:t xml:space="preserve">this </w:t>
-      </w:r>
-      <w:proofErr w:type="gramEnd"/>
+        <w:t xml:space="preserve">e will call this </w:t>
+      </w:r>
       <m:oMath>
         <m:r>
           <w:rPr>
@@ -2203,19 +2113,11 @@
         </w:rPr>
         <w:t xml:space="preserve"> </w:t>
       </w:r>
-      <w:proofErr w:type="gramStart"/>
-      <w:r>
-        <w:rPr>
-          <w:szCs w:val="20"/>
-        </w:rPr>
-        <w:t>getThrput</w:t>
-      </w:r>
-      <w:proofErr w:type="gramEnd"/>
-      <w:r>
-        <w:rPr>
-          <w:szCs w:val="20"/>
-        </w:rPr>
-        <w:t xml:space="preserve"> function finds optimal time allocation given </w:t>
+      <w:r>
+        <w:rPr>
+          <w:szCs w:val="20"/>
+        </w:rPr>
+        <w:t xml:space="preserve">getThrput function finds optimal time allocation given </w:t>
       </w:r>
       <m:oMath>
         <m:r>
@@ -3553,16 +3455,8 @@
         <w:rPr>
           <w:szCs w:val="20"/>
         </w:rPr>
-        <w:t xml:space="preserve"> based </w:t>
-      </w:r>
-      <w:proofErr w:type="gramStart"/>
-      <w:r>
-        <w:rPr>
-          <w:szCs w:val="20"/>
-        </w:rPr>
-        <w:t xml:space="preserve">on </w:t>
-      </w:r>
-      <w:proofErr w:type="gramEnd"/>
+        <w:t xml:space="preserve"> based on </w:t>
+      </w:r>
       <m:oMath>
         <m:r>
           <w:rPr>
@@ -3904,21 +3798,7 @@
         <w:rPr>
           <w:szCs w:val="20"/>
         </w:rPr>
-        <w:t xml:space="preserve">The input data is </w:t>
-      </w:r>
-      <w:proofErr w:type="gramStart"/>
-      <w:r>
-        <w:rPr>
-          <w:szCs w:val="20"/>
-        </w:rPr>
-        <w:t>an</w:t>
-      </w:r>
-      <w:proofErr w:type="gramEnd"/>
-      <w:r>
-        <w:rPr>
-          <w:szCs w:val="20"/>
-        </w:rPr>
-        <w:t xml:space="preserve"> </w:t>
+        <w:t xml:space="preserve">The input data is an </w:t>
       </w:r>
       <m:oMath>
         <m:r>
@@ -4222,21 +4102,7 @@
         <w:rPr>
           <w:szCs w:val="20"/>
         </w:rPr>
-        <w:t xml:space="preserve">output data is </w:t>
-      </w:r>
-      <w:proofErr w:type="gramStart"/>
-      <w:r>
-        <w:rPr>
-          <w:szCs w:val="20"/>
-        </w:rPr>
-        <w:t>an</w:t>
-      </w:r>
-      <w:proofErr w:type="gramEnd"/>
-      <w:r>
-        <w:rPr>
-          <w:szCs w:val="20"/>
-        </w:rPr>
-        <w:t xml:space="preserve"> </w:t>
+        <w:t xml:space="preserve">output data is an </w:t>
       </w:r>
       <m:oMath>
         <m:r>
@@ -4327,7 +4193,6 @@
         </w:rPr>
         <w:t xml:space="preserve"> </w:t>
       </w:r>
-      <w:proofErr w:type="gramStart"/>
       <w:r>
         <w:rPr>
           <w:szCs w:val="20"/>
@@ -4340,7 +4205,6 @@
         </w:rPr>
         <w:t xml:space="preserve"> </w:t>
       </w:r>
-      <w:proofErr w:type="gramEnd"/>
       <m:oMath>
         <m:r>
           <w:rPr>
@@ -5314,16 +5178,8 @@
         <w:rPr>
           <w:szCs w:val="20"/>
         </w:rPr>
-        <w:t xml:space="preserve"> created based </w:t>
-      </w:r>
-      <w:proofErr w:type="gramStart"/>
-      <w:r>
-        <w:rPr>
-          <w:szCs w:val="20"/>
-        </w:rPr>
-        <w:t xml:space="preserve">on </w:t>
-      </w:r>
-      <w:proofErr w:type="gramEnd"/>
+        <w:t xml:space="preserve"> created based on </w:t>
+      </w:r>
       <m:oMath>
         <m:r>
           <w:rPr>
@@ -5527,21 +5383,7 @@
         <w:rPr>
           <w:szCs w:val="20"/>
         </w:rPr>
-        <w:t xml:space="preserve"> </w:t>
-      </w:r>
-      <w:proofErr w:type="gramStart"/>
-      <w:r>
-        <w:rPr>
-          <w:szCs w:val="20"/>
-        </w:rPr>
-        <w:t>and</w:t>
-      </w:r>
-      <w:proofErr w:type="gramEnd"/>
-      <w:r>
-        <w:rPr>
-          <w:szCs w:val="20"/>
-        </w:rPr>
-        <w:t xml:space="preserve"> get output maps corresponding to </w:t>
+        <w:t xml:space="preserve"> and get output maps corresponding to </w:t>
       </w:r>
       <m:oMath>
         <m:r>
@@ -6496,16 +6338,8 @@
         <w:rPr>
           <w:szCs w:val="20"/>
         </w:rPr>
-        <w:t xml:space="preserve"> the maximum </w:t>
-      </w:r>
-      <w:proofErr w:type="gramStart"/>
-      <w:r>
-        <w:rPr>
-          <w:szCs w:val="20"/>
-        </w:rPr>
-        <w:t xml:space="preserve">value </w:t>
-      </w:r>
-      <w:proofErr w:type="gramEnd"/>
+        <w:t xml:space="preserve"> the maximum value </w:t>
+      </w:r>
       <m:oMath>
         <m:sSubSup>
           <m:sSubSupPr>
@@ -8471,17 +8305,8 @@
           <w:rFonts w:hint="eastAsia"/>
           <w:szCs w:val="20"/>
         </w:rPr>
-        <w:t xml:space="preserve"> is greater </w:t>
-      </w:r>
-      <w:proofErr w:type="gramStart"/>
-      <w:r>
-        <w:rPr>
-          <w:rFonts w:hint="eastAsia"/>
-          <w:szCs w:val="20"/>
-        </w:rPr>
-        <w:t xml:space="preserve">than </w:t>
-      </w:r>
-      <w:proofErr w:type="gramEnd"/>
+        <w:t xml:space="preserve"> is greater than </w:t>
+      </w:r>
       <m:oMath>
         <m:sSubSup>
           <m:sSubSupPr>
@@ -8753,17 +8578,8 @@
           <w:rFonts w:hint="eastAsia"/>
           <w:szCs w:val="20"/>
         </w:rPr>
-        <w:t xml:space="preserve"> is greater </w:t>
-      </w:r>
-      <w:proofErr w:type="gramStart"/>
-      <w:r>
-        <w:rPr>
-          <w:rFonts w:hint="eastAsia"/>
-          <w:szCs w:val="20"/>
-        </w:rPr>
-        <w:t xml:space="preserve">than </w:t>
-      </w:r>
-      <w:proofErr w:type="gramEnd"/>
+        <w:t xml:space="preserve"> is greater than </w:t>
+      </w:r>
       <m:oMath>
         <m:sSubSup>
           <m:sSubSupPr>
@@ -11027,14 +10843,12 @@
         </w:rPr>
         <w:t xml:space="preserve">in </w:t>
       </w:r>
-      <w:proofErr w:type="gramStart"/>
       <w:r>
         <w:rPr>
           <w:szCs w:val="20"/>
         </w:rPr>
         <w:t xml:space="preserve">corresponding </w:t>
       </w:r>
-      <w:proofErr w:type="gramEnd"/>
       <m:oMath>
         <m:r>
           <w:rPr>
@@ -12126,23 +11940,7 @@
           <w:rFonts w:hint="eastAsia"/>
           <w:szCs w:val="20"/>
         </w:rPr>
-        <w:t xml:space="preserve"> </w:t>
-      </w:r>
-      <w:proofErr w:type="gramStart"/>
-      <w:r>
-        <w:rPr>
-          <w:rFonts w:hint="eastAsia"/>
-          <w:szCs w:val="20"/>
-        </w:rPr>
-        <w:t>means</w:t>
-      </w:r>
-      <w:proofErr w:type="gramEnd"/>
-      <w:r>
-        <w:rPr>
-          <w:rFonts w:hint="eastAsia"/>
-          <w:szCs w:val="20"/>
-        </w:rPr>
-        <w:t xml:space="preserve"> </w:t>
+        <w:t xml:space="preserve"> means </w:t>
       </w:r>
       <w:r>
         <w:rPr>
@@ -12534,17 +12332,8 @@
           <w:rFonts w:hint="eastAsia"/>
           <w:szCs w:val="20"/>
         </w:rPr>
-        <w:t xml:space="preserve"> </w:t>
-      </w:r>
-      <w:proofErr w:type="gramStart"/>
-      <w:r>
-        <w:rPr>
-          <w:rFonts w:hint="eastAsia"/>
-          <w:szCs w:val="20"/>
-        </w:rPr>
-        <w:t xml:space="preserve">and </w:t>
-      </w:r>
-      <w:proofErr w:type="gramEnd"/>
+        <w:t xml:space="preserve"> and </w:t>
+      </w:r>
       <m:oMath>
         <m:r>
           <w:rPr>
@@ -12874,49 +12663,7 @@
         <w:rPr>
           <w:szCs w:val="20"/>
         </w:rPr>
-        <w:t xml:space="preserve"> </w:t>
-      </w:r>
-      <w:proofErr w:type="spellStart"/>
-      <w:r>
-        <w:rPr>
-          <w:szCs w:val="20"/>
-        </w:rPr>
-        <w:t>NumPy</w:t>
-      </w:r>
-      <w:proofErr w:type="spellEnd"/>
-      <w:r>
-        <w:rPr>
-          <w:szCs w:val="20"/>
-        </w:rPr>
-        <w:t xml:space="preserve">, </w:t>
-      </w:r>
-      <w:proofErr w:type="spellStart"/>
-      <w:r>
-        <w:rPr>
-          <w:szCs w:val="20"/>
-        </w:rPr>
-        <w:t>Tensorflow</w:t>
-      </w:r>
-      <w:proofErr w:type="spellEnd"/>
-      <w:r>
-        <w:rPr>
-          <w:szCs w:val="20"/>
-        </w:rPr>
-        <w:t xml:space="preserve"> and </w:t>
-      </w:r>
-      <w:proofErr w:type="spellStart"/>
-      <w:r>
-        <w:rPr>
-          <w:szCs w:val="20"/>
-        </w:rPr>
-        <w:t>Keras</w:t>
-      </w:r>
-      <w:proofErr w:type="spellEnd"/>
-      <w:r>
-        <w:rPr>
-          <w:szCs w:val="20"/>
-        </w:rPr>
-        <w:t xml:space="preserve"> as </w:t>
+        <w:t xml:space="preserve"> NumPy, Tensorflow and Keras as </w:t>
       </w:r>
       <w:r>
         <w:rPr>
@@ -13009,16 +12756,797 @@
       </w:pPr>
       <w:r>
         <w:rPr>
+          <w:b/>
+          <w:szCs w:val="20"/>
+        </w:rPr>
+        <w:t>Figure 6</w:t>
+      </w:r>
+      <w:r>
+        <w:rPr>
+          <w:szCs w:val="20"/>
+        </w:rPr>
+        <w:t xml:space="preserve"> describes </w:t>
+      </w:r>
+      <m:oMath>
+        <m:r>
+          <w:rPr>
+            <w:rFonts w:ascii="Cambria Math" w:hAnsi="Cambria Math"/>
+            <w:szCs w:val="20"/>
+          </w:rPr>
+          <m:t>CT.RATE</m:t>
+        </m:r>
+      </m:oMath>
+      <w:r>
+        <w:rPr>
+          <w:rFonts w:hint="eastAsia"/>
+          <w:szCs w:val="20"/>
+        </w:rPr>
+        <w:t xml:space="preserve"> </w:t>
+      </w:r>
+      <w:r>
+        <w:rPr>
+          <w:szCs w:val="20"/>
+        </w:rPr>
+        <w:t>(</w:t>
+      </w:r>
+      <w:r>
+        <w:rPr>
+          <w:szCs w:val="20"/>
+        </w:rPr>
+        <w:t xml:space="preserve">%) </w:t>
+      </w:r>
+      <w:r>
+        <w:rPr>
+          <w:rFonts w:hint="eastAsia"/>
+          <w:szCs w:val="20"/>
+        </w:rPr>
+        <w:t xml:space="preserve">and </w:t>
+      </w:r>
+      <m:oMath>
+        <m:r>
+          <w:rPr>
+            <w:rFonts w:ascii="Cambria Math" w:hAnsi="Cambria Math"/>
+            <w:szCs w:val="20"/>
+          </w:rPr>
+          <m:t>CT.AVERAGE</m:t>
+        </m:r>
+      </m:oMath>
+      <w:r>
+        <w:rPr>
+          <w:rFonts w:hint="eastAsia"/>
+          <w:szCs w:val="20"/>
+        </w:rPr>
+        <w:t xml:space="preserve"> values for our methodology and the methodology in</w:t>
+      </w:r>
+      <w:r>
+        <w:rPr>
+          <w:szCs w:val="20"/>
+        </w:rPr>
+        <w:t xml:space="preserve"> the</w:t>
+      </w:r>
+      <w:r>
+        <w:rPr>
+          <w:rFonts w:hint="eastAsia"/>
+          <w:szCs w:val="20"/>
+        </w:rPr>
+        <w:t xml:space="preserve"> original paper.</w:t>
+      </w:r>
+      <w:r>
+        <w:rPr>
+          <w:szCs w:val="20"/>
+        </w:rPr>
+        <w:t xml:space="preserve"> </w:t>
+      </w:r>
+      <w:r>
+        <w:rPr>
+          <w:szCs w:val="20"/>
+        </w:rPr>
+        <w:t xml:space="preserve">We used </w:t>
+      </w:r>
+      <m:oMath>
+        <m:r>
+          <w:rPr>
+            <w:rFonts w:ascii="Cambria Math" w:hAnsi="Cambria Math"/>
+            <w:szCs w:val="20"/>
+          </w:rPr>
+          <m:t>δ</m:t>
+        </m:r>
+        <m:r>
+          <m:rPr>
+            <m:sty m:val="p"/>
+          </m:rPr>
+          <w:rPr>
+            <w:rFonts w:ascii="Cambria Math" w:hAnsi="Cambria Math"/>
+            <w:szCs w:val="20"/>
+          </w:rPr>
+          <m:t>=20</m:t>
+        </m:r>
+      </m:oMath>
+      <w:r>
+        <w:rPr>
+          <w:szCs w:val="20"/>
+        </w:rPr>
+        <w:t xml:space="preserve"> and </w:t>
+      </w:r>
+      <m:oMath>
+        <m:r>
+          <w:rPr>
+            <w:rFonts w:ascii="Cambria Math" w:hAnsi="Cambria Math"/>
+            <w:szCs w:val="20"/>
+          </w:rPr>
+          <m:t>σ</m:t>
+        </m:r>
+        <m:r>
+          <m:rPr>
+            <m:sty m:val="p"/>
+          </m:rPr>
+          <w:rPr>
+            <w:rFonts w:ascii="Cambria Math" w:hAnsi="Cambria Math"/>
+            <w:szCs w:val="20"/>
+          </w:rPr>
+          <m:t>=</m:t>
+        </m:r>
+        <m:sSup>
+          <m:sSupPr>
+            <m:ctrlPr>
+              <w:rPr>
+                <w:rFonts w:ascii="Cambria Math" w:hAnsi="Cambria Math"/>
+                <w:szCs w:val="20"/>
+              </w:rPr>
+            </m:ctrlPr>
+          </m:sSupPr>
+          <m:e>
+            <m:r>
+              <m:rPr>
+                <m:sty m:val="p"/>
+              </m:rPr>
+              <w:rPr>
+                <w:rFonts w:ascii="Cambria Math" w:hAnsi="Cambria Math"/>
+                <w:szCs w:val="20"/>
+              </w:rPr>
+              <m:t>10</m:t>
+            </m:r>
+          </m:e>
+          <m:sup>
+            <m:r>
+              <m:rPr>
+                <m:sty m:val="p"/>
+              </m:rPr>
+              <w:rPr>
+                <w:rFonts w:ascii="Cambria Math" w:hAnsi="Cambria Math"/>
+                <w:szCs w:val="20"/>
+              </w:rPr>
+              <m:t>-6</m:t>
+            </m:r>
+          </m:sup>
+        </m:sSup>
+      </m:oMath>
+      <w:r>
+        <w:rPr>
+          <w:rFonts w:hint="eastAsia"/>
+          <w:szCs w:val="20"/>
+        </w:rPr>
+        <w:t xml:space="preserve"> for the met</w:t>
+      </w:r>
+      <w:r>
+        <w:rPr>
+          <w:rFonts w:hint="eastAsia"/>
+          <w:szCs w:val="20"/>
+        </w:rPr>
+        <w:t xml:space="preserve">hodology in </w:t>
+      </w:r>
+      <w:r>
+        <w:rPr>
+          <w:rFonts w:hint="eastAsia"/>
+          <w:b/>
+          <w:szCs w:val="20"/>
+        </w:rPr>
+        <w:t>[2]</w:t>
+      </w:r>
+      <w:r>
+        <w:rPr>
+          <w:szCs w:val="20"/>
+        </w:rPr>
+        <w:t>,</w:t>
+      </w:r>
+      <w:r>
+        <w:rPr>
+          <w:rFonts w:hint="eastAsia"/>
+          <w:szCs w:val="20"/>
+        </w:rPr>
+        <w:t xml:space="preserve"> and t</w:t>
+      </w:r>
+      <w:r>
+        <w:rPr>
+          <w:szCs w:val="20"/>
+        </w:rPr>
+        <w:t xml:space="preserve">he algorithm to solve (20) in </w:t>
+      </w:r>
+      <w:r>
+        <w:rPr>
+          <w:b/>
+          <w:szCs w:val="20"/>
+        </w:rPr>
+        <w:t xml:space="preserve">[2] </w:t>
+      </w:r>
+      <w:r>
+        <w:rPr>
+          <w:szCs w:val="20"/>
+        </w:rPr>
+        <w:t xml:space="preserve">is described in </w:t>
+      </w:r>
+      <w:r>
+        <w:rPr>
+          <w:b/>
+          <w:szCs w:val="20"/>
+        </w:rPr>
+        <w:t>Algorithm 2</w:t>
+      </w:r>
+      <w:r>
+        <w:rPr>
+          <w:szCs w:val="20"/>
+        </w:rPr>
+        <w:t xml:space="preserve">. </w:t>
+      </w:r>
+      <w:r>
+        <w:rPr>
+          <w:szCs w:val="20"/>
+        </w:rPr>
+        <w:t xml:space="preserve">For our methodology, </w:t>
+      </w:r>
+      <m:oMath>
+        <m:r>
+          <w:rPr>
+            <w:rFonts w:ascii="Cambria Math" w:hAnsi="Cambria Math"/>
+            <w:szCs w:val="20"/>
+          </w:rPr>
+          <m:t>CT.RATE</m:t>
+        </m:r>
+      </m:oMath>
+      <w:r>
+        <w:rPr>
+          <w:rFonts w:hint="eastAsia"/>
+          <w:szCs w:val="20"/>
+        </w:rPr>
+        <w:t xml:space="preserve"> value increases when </w:t>
+      </w:r>
+      <w:r>
+        <w:rPr>
+          <w:szCs w:val="20"/>
+        </w:rPr>
+        <w:t xml:space="preserve">the </w:t>
+      </w:r>
+      <w:r>
+        <w:rPr>
+          <w:rFonts w:hint="eastAsia"/>
+          <w:szCs w:val="20"/>
+        </w:rPr>
+        <w:t>number of WDs increases and decreases</w:t>
+      </w:r>
+      <w:r>
+        <w:rPr>
+          <w:rFonts w:hint="eastAsia"/>
+          <w:szCs w:val="20"/>
+        </w:rPr>
+        <w:t xml:space="preserve"> when the size of maps increases</w:t>
+      </w:r>
+      <w:r>
+        <w:rPr>
+          <w:rFonts w:hint="eastAsia"/>
+          <w:szCs w:val="20"/>
+        </w:rPr>
+        <w:t xml:space="preserve">, and </w:t>
+      </w:r>
+      <m:oMath>
+        <m:r>
+          <w:rPr>
+            <w:rFonts w:ascii="Cambria Math" w:hAnsi="Cambria Math"/>
+            <w:szCs w:val="20"/>
+          </w:rPr>
+          <m:t>CT.AVERAGE</m:t>
+        </m:r>
+      </m:oMath>
+      <w:r>
+        <w:rPr>
+          <w:rFonts w:hint="eastAsia"/>
+          <w:szCs w:val="20"/>
+        </w:rPr>
+        <w:t xml:space="preserve"> decreases when both the number of </w:t>
+      </w:r>
+      <w:r>
+        <w:rPr>
+          <w:szCs w:val="20"/>
+        </w:rPr>
+        <w:t>WD</w:t>
+      </w:r>
+      <w:r>
+        <w:rPr>
+          <w:szCs w:val="20"/>
+        </w:rPr>
+        <w:t>s and the size of maps increases</w:t>
+      </w:r>
+      <w:r>
+        <w:rPr>
+          <w:szCs w:val="20"/>
+        </w:rPr>
+        <w:t xml:space="preserve">. For the methodology in the original paper, </w:t>
+      </w:r>
+      <m:oMath>
+        <m:r>
+          <w:rPr>
+            <w:rFonts w:ascii="Cambria Math" w:hAnsi="Cambria Math"/>
+            <w:szCs w:val="20"/>
+          </w:rPr>
+          <m:t>CT.RATE</m:t>
+        </m:r>
+      </m:oMath>
+      <w:r>
+        <w:rPr>
+          <w:rFonts w:hint="eastAsia"/>
+          <w:szCs w:val="20"/>
+        </w:rPr>
+        <w:t xml:space="preserve"> in</w:t>
+      </w:r>
+      <w:r>
+        <w:rPr>
+          <w:rFonts w:hint="eastAsia"/>
+          <w:szCs w:val="20"/>
+        </w:rPr>
+        <w:t xml:space="preserve">creases when </w:t>
+      </w:r>
+      <w:r>
+        <w:rPr>
+          <w:rFonts w:hint="eastAsia"/>
+          <w:szCs w:val="20"/>
+        </w:rPr>
+        <w:t>the size of maps increases</w:t>
+      </w:r>
+      <w:r>
+        <w:rPr>
+          <w:szCs w:val="20"/>
+        </w:rPr>
+        <w:t>,</w:t>
+      </w:r>
+      <w:r>
+        <w:rPr>
+          <w:szCs w:val="20"/>
+        </w:rPr>
+        <w:t xml:space="preserve"> but </w:t>
+      </w:r>
+      <w:r>
+        <w:rPr>
+          <w:rFonts w:hint="eastAsia"/>
+          <w:szCs w:val="20"/>
+        </w:rPr>
+        <w:t xml:space="preserve">has no </w:t>
+      </w:r>
+      <w:r>
+        <w:rPr>
+          <w:szCs w:val="20"/>
+        </w:rPr>
+        <w:t xml:space="preserve">significant </w:t>
+      </w:r>
+      <w:r>
+        <w:rPr>
+          <w:rFonts w:hint="eastAsia"/>
+          <w:szCs w:val="20"/>
+        </w:rPr>
+        <w:t>correlation</w:t>
+      </w:r>
+      <w:r>
+        <w:rPr>
+          <w:szCs w:val="20"/>
+        </w:rPr>
+        <w:t xml:space="preserve"> with the number of WDs</w:t>
+      </w:r>
+      <w:r>
+        <w:rPr>
+          <w:rFonts w:hint="eastAsia"/>
+          <w:szCs w:val="20"/>
+        </w:rPr>
+        <w:t>, and as</w:t>
+      </w:r>
+      <w:r>
+        <w:rPr>
+          <w:szCs w:val="20"/>
+        </w:rPr>
+        <w:t xml:space="preserve"> of </w:t>
+      </w:r>
+      <w:r>
+        <w:rPr>
+          <w:rFonts w:hint="eastAsia"/>
+          <w:szCs w:val="20"/>
+        </w:rPr>
+        <w:t xml:space="preserve">our methodology, </w:t>
+      </w:r>
+      <m:oMath>
+        <m:r>
+          <w:rPr>
+            <w:rFonts w:ascii="Cambria Math" w:hAnsi="Cambria Math"/>
+            <w:szCs w:val="20"/>
+          </w:rPr>
+          <m:t>CT.AVERAGE</m:t>
+        </m:r>
+      </m:oMath>
+      <w:r>
+        <w:rPr>
+          <w:rFonts w:hint="eastAsia"/>
+          <w:szCs w:val="20"/>
+        </w:rPr>
+        <w:t xml:space="preserve"> decreases when both the number of </w:t>
+      </w:r>
+      <w:r>
+        <w:rPr>
+          <w:szCs w:val="20"/>
+        </w:rPr>
+        <w:t>WD</w:t>
+      </w:r>
+      <w:r>
+        <w:rPr>
+          <w:szCs w:val="20"/>
+        </w:rPr>
+        <w:t>s and the size of maps increases</w:t>
+      </w:r>
+      <w:r>
+        <w:rPr>
+          <w:szCs w:val="20"/>
+        </w:rPr>
+        <w:t>.</w:t>
+      </w:r>
+      <w:r>
+        <w:rPr>
+          <w:szCs w:val="20"/>
+        </w:rPr>
+        <w:t xml:space="preserve"> </w:t>
+      </w:r>
+      <w:r>
+        <w:rPr>
+          <w:b/>
+          <w:szCs w:val="20"/>
+        </w:rPr>
+        <w:t xml:space="preserve">Figure </w:t>
+      </w:r>
+      <w:r>
+        <w:rPr>
+          <w:b/>
+          <w:szCs w:val="20"/>
+        </w:rPr>
+        <w:t>7</w:t>
+      </w:r>
+      <w:r>
+        <w:rPr>
+          <w:szCs w:val="20"/>
+        </w:rPr>
+        <w:t xml:space="preserve"> describes </w:t>
+      </w:r>
+      <m:oMath>
+        <m:r>
+          <w:rPr>
+            <w:rFonts w:ascii="Cambria Math" w:hAnsi="Cambria Math"/>
+            <w:szCs w:val="20"/>
+          </w:rPr>
+          <m:t>CT.AVGMAX</m:t>
+        </m:r>
+      </m:oMath>
+      <w:r>
+        <w:rPr>
+          <w:rFonts w:hint="eastAsia"/>
+          <w:szCs w:val="20"/>
+        </w:rPr>
+        <w:t xml:space="preserve"> and </w:t>
+      </w:r>
+      <m:oMath>
+        <m:r>
+          <w:rPr>
+            <w:rFonts w:ascii="Cambria Math" w:hAnsi="Cambria Math"/>
+            <w:szCs w:val="20"/>
+          </w:rPr>
+          <m:t>PR</m:t>
+        </m:r>
+      </m:oMath>
+      <w:r>
+        <w:rPr>
+          <w:rFonts w:hint="eastAsia"/>
+          <w:szCs w:val="20"/>
+        </w:rPr>
+        <w:t xml:space="preserve"> values </w:t>
+      </w:r>
+      <w:r>
+        <w:rPr>
+          <w:szCs w:val="20"/>
+        </w:rPr>
+        <w:t>for each size and number of WDs.</w:t>
+      </w:r>
+      <w:r>
+        <w:rPr>
+          <w:szCs w:val="20"/>
+        </w:rPr>
+        <w:t xml:space="preserve"> </w:t>
+      </w:r>
+      <m:oMath>
+        <m:r>
+          <w:rPr>
+            <w:rFonts w:ascii="Cambria Math" w:hAnsi="Cambria Math"/>
+            <w:szCs w:val="20"/>
+          </w:rPr>
+          <m:t>CT.AVGMAX</m:t>
+        </m:r>
+      </m:oMath>
+      <w:r>
+        <w:rPr>
+          <w:rFonts w:hint="eastAsia"/>
+          <w:szCs w:val="20"/>
+        </w:rPr>
+        <w:t xml:space="preserve"> decreases when both the number of </w:t>
+      </w:r>
+      <w:r>
+        <w:rPr>
+          <w:szCs w:val="20"/>
+        </w:rPr>
+        <w:t>WD</w:t>
+      </w:r>
+      <w:r>
+        <w:rPr>
+          <w:szCs w:val="20"/>
+        </w:rPr>
+        <w:t>s and the size of maps increases</w:t>
+      </w:r>
+      <w:r>
+        <w:rPr>
+          <w:szCs w:val="20"/>
+        </w:rPr>
+        <w:t xml:space="preserve"> and </w:t>
+      </w:r>
+      <m:oMath>
+        <m:r>
+          <w:rPr>
+            <w:rFonts w:ascii="Cambria Math" w:hAnsi="Cambria Math"/>
+            <w:szCs w:val="20"/>
+          </w:rPr>
+          <m:t>PR</m:t>
+        </m:r>
+      </m:oMath>
+      <w:r>
+        <w:rPr>
+          <w:rFonts w:hint="eastAsia"/>
+          <w:szCs w:val="20"/>
+        </w:rPr>
+        <w:t xml:space="preserve"> decreases when the </w:t>
+      </w:r>
+      <w:r>
+        <w:rPr>
+          <w:rFonts w:hint="eastAsia"/>
+          <w:szCs w:val="20"/>
+        </w:rPr>
+        <w:t>size of maps increases</w:t>
+      </w:r>
+      <w:r>
+        <w:rPr>
+          <w:rFonts w:hint="eastAsia"/>
+          <w:szCs w:val="20"/>
+        </w:rPr>
+        <w:t>, but has</w:t>
+      </w:r>
+      <w:r>
+        <w:rPr>
+          <w:rFonts w:hint="eastAsia"/>
+          <w:szCs w:val="20"/>
+        </w:rPr>
+        <w:t xml:space="preserve"> no </w:t>
+      </w:r>
+      <w:r>
+        <w:rPr>
+          <w:szCs w:val="20"/>
+        </w:rPr>
+        <w:t xml:space="preserve">significant </w:t>
+      </w:r>
+      <w:r>
+        <w:rPr>
+          <w:rFonts w:hint="eastAsia"/>
+          <w:szCs w:val="20"/>
+        </w:rPr>
+        <w:t>correlation</w:t>
+      </w:r>
+      <w:r>
+        <w:rPr>
+          <w:szCs w:val="20"/>
+        </w:rPr>
+        <w:t xml:space="preserve"> with the number of WDs.</w:t>
+      </w:r>
+      <w:r>
+        <w:rPr>
+          <w:szCs w:val="20"/>
+        </w:rPr>
+        <w:t xml:space="preserve"> For small</w:t>
+      </w:r>
+      <w:r>
+        <w:rPr>
+          <w:szCs w:val="20"/>
+        </w:rPr>
+        <w:t>er</w:t>
+      </w:r>
+      <w:r>
+        <w:rPr>
+          <w:szCs w:val="20"/>
+        </w:rPr>
+        <w:t xml:space="preserve"> size, our methodology shows significantly better performance</w:t>
+      </w:r>
+      <w:r>
+        <w:rPr>
+          <w:szCs w:val="20"/>
+        </w:rPr>
+        <w:t xml:space="preserve"> (</w:t>
+      </w:r>
+      <m:oMath>
+        <m:r>
+          <w:rPr>
+            <w:rFonts w:ascii="Cambria Math" w:hAnsi="Cambria Math"/>
+            <w:szCs w:val="20"/>
+          </w:rPr>
+          <m:t>PR&gt;1</m:t>
+        </m:r>
+      </m:oMath>
+      <w:r>
+        <w:rPr>
+          <w:szCs w:val="20"/>
+        </w:rPr>
+        <w:t>)</w:t>
+      </w:r>
+      <w:r>
+        <w:rPr>
+          <w:szCs w:val="20"/>
+        </w:rPr>
+        <w:t xml:space="preserve"> than the methodology in the original paper, </w:t>
+      </w:r>
+      <w:r>
+        <w:rPr>
+          <w:szCs w:val="20"/>
+        </w:rPr>
+        <w:t>but for 12x12</w:t>
+      </w:r>
+      <w:r>
+        <w:rPr>
+          <w:szCs w:val="20"/>
+        </w:rPr>
+        <w:t xml:space="preserve"> size, these two methods show almost the same performance.</w:t>
+      </w:r>
+      <w:r>
+        <w:rPr>
+          <w:szCs w:val="20"/>
+        </w:rPr>
+        <w:t xml:space="preserve"> (</w:t>
+      </w:r>
+      <m:oMath>
+        <m:r>
+          <w:rPr>
+            <w:rFonts w:ascii="Cambria Math" w:hAnsi="Cambria Math"/>
+            <w:szCs w:val="20"/>
+          </w:rPr>
+          <m:t>PR≈1</m:t>
+        </m:r>
+      </m:oMath>
+      <w:r>
+        <w:rPr>
+          <w:szCs w:val="20"/>
+        </w:rPr>
+        <w:t>)</w:t>
+      </w:r>
+      <w:r>
+        <w:rPr>
+          <w:szCs w:val="20"/>
+        </w:rPr>
+        <w:t>, and for 16x16 size, our methodology shows worse performance. (</w:t>
+      </w:r>
+      <m:oMath>
+        <m:r>
+          <w:rPr>
+            <w:rFonts w:ascii="Cambria Math" w:hAnsi="Cambria Math"/>
+            <w:szCs w:val="20"/>
+          </w:rPr>
+          <m:t>PR&lt;1</m:t>
+        </m:r>
+      </m:oMath>
+      <w:r>
+        <w:rPr>
+          <w:szCs w:val="20"/>
+        </w:rPr>
+        <w:t>)</w:t>
+      </w:r>
+      <w:r>
+        <w:rPr>
+          <w:szCs w:val="20"/>
+        </w:rPr>
+        <w:t xml:space="preserve"> </w:t>
+      </w:r>
+      <w:r>
+        <w:rPr>
+          <w:rFonts w:hint="eastAsia"/>
+          <w:b/>
+          <w:szCs w:val="20"/>
+        </w:rPr>
+        <w:t xml:space="preserve">Figure 8 </w:t>
+      </w:r>
+      <w:r>
+        <w:rPr>
+          <w:rFonts w:hint="eastAsia"/>
+          <w:szCs w:val="20"/>
+        </w:rPr>
+        <w:t xml:space="preserve">is the </w:t>
+      </w:r>
+      <w:r>
+        <w:rPr>
+          <w:szCs w:val="20"/>
+        </w:rPr>
+        <w:t>line chart</w:t>
+      </w:r>
+      <w:r>
+        <w:rPr>
+          <w:rFonts w:hint="eastAsia"/>
+          <w:szCs w:val="20"/>
+        </w:rPr>
+        <w:t xml:space="preserve"> representation of </w:t>
+      </w:r>
+      <w:r>
+        <w:rPr>
+          <w:rFonts w:hint="eastAsia"/>
+          <w:b/>
+          <w:szCs w:val="20"/>
+        </w:rPr>
+        <w:t>Figure 6</w:t>
+      </w:r>
+      <w:r>
+        <w:rPr>
+          <w:rFonts w:hint="eastAsia"/>
+          <w:szCs w:val="20"/>
+        </w:rPr>
+        <w:t xml:space="preserve"> and </w:t>
+      </w:r>
+      <w:r>
+        <w:rPr>
+          <w:rFonts w:hint="eastAsia"/>
+          <w:b/>
+          <w:szCs w:val="20"/>
+        </w:rPr>
+        <w:t>Figure 7</w:t>
+      </w:r>
+      <w:r>
+        <w:rPr>
+          <w:szCs w:val="20"/>
+        </w:rPr>
+        <w:t xml:space="preserve">, and </w:t>
+      </w:r>
+      <w:r>
+        <w:rPr>
+          <w:b/>
+          <w:szCs w:val="20"/>
+        </w:rPr>
+        <w:t xml:space="preserve">Figure 9 </w:t>
+      </w:r>
+      <w:r>
+        <w:rPr>
+          <w:szCs w:val="20"/>
+        </w:rPr>
+        <w:t>is the bar chart for comparison of our methodology and the methodology in the original paper.</w:t>
+      </w:r>
+    </w:p>
+    <w:p>
+      <w:pPr>
+        <w:rPr>
+          <w:szCs w:val="20"/>
+        </w:rPr>
+      </w:pPr>
+      <w:r>
+        <w:rPr>
           <w:noProof/>
         </w:rPr>
         <w:drawing>
-          <wp:anchor distT="0" distB="0" distL="114300" distR="114300" simplePos="0" relativeHeight="251663360" behindDoc="0" locked="0" layoutInCell="1" allowOverlap="1" wp14:anchorId="31189E61" wp14:editId="54D9A2F2">
+          <wp:anchor distT="0" distB="0" distL="114300" distR="114300" simplePos="0" relativeHeight="251663360" behindDoc="0" locked="0" layoutInCell="1" allowOverlap="1" wp14:anchorId="31189E61" wp14:editId="5A98146A">
             <wp:simplePos x="0" y="0"/>
             <wp:positionH relativeFrom="margin">
               <wp:align>right</wp:align>
             </wp:positionH>
             <wp:positionV relativeFrom="paragraph">
-              <wp:posOffset>3616122</wp:posOffset>
+              <wp:posOffset>2762250</wp:posOffset>
             </wp:positionV>
             <wp:extent cx="5731510" cy="1699260"/>
             <wp:effectExtent l="0" t="0" r="2540" b="0"/>
@@ -13066,13 +13594,117 @@
           <w:noProof/>
         </w:rPr>
         <w:drawing>
-          <wp:anchor distT="0" distB="0" distL="114300" distR="114300" simplePos="0" relativeHeight="251664384" behindDoc="0" locked="0" layoutInCell="1" allowOverlap="1" wp14:anchorId="1A91558A" wp14:editId="3940C95E">
+          <wp:inline distT="0" distB="0" distL="0" distR="0" wp14:anchorId="74DAF23D" wp14:editId="440203BB">
+            <wp:extent cx="5731510" cy="2661920"/>
+            <wp:effectExtent l="0" t="0" r="2540" b="5080"/>
+            <wp:docPr id="7" name="Picture 7"/>
+            <wp:cNvGraphicFramePr>
+              <a:graphicFrameLocks xmlns:a="http://schemas.openxmlformats.org/drawingml/2006/main" noChangeAspect="1"/>
+            </wp:cNvGraphicFramePr>
+            <a:graphic xmlns:a="http://schemas.openxmlformats.org/drawingml/2006/main">
+              <a:graphicData uri="http://schemas.openxmlformats.org/drawingml/2006/picture">
+                <pic:pic xmlns:pic="http://schemas.openxmlformats.org/drawingml/2006/picture">
+                  <pic:nvPicPr>
+                    <pic:cNvPr id="1" name=""/>
+                    <pic:cNvPicPr/>
+                  </pic:nvPicPr>
+                  <pic:blipFill>
+                    <a:blip r:embed="rId16"/>
+                    <a:stretch>
+                      <a:fillRect/>
+                    </a:stretch>
+                  </pic:blipFill>
+                  <pic:spPr>
+                    <a:xfrm>
+                      <a:off x="0" y="0"/>
+                      <a:ext cx="5731510" cy="2661920"/>
+                    </a:xfrm>
+                    <a:prstGeom prst="rect">
+                      <a:avLst/>
+                    </a:prstGeom>
+                  </pic:spPr>
+                </pic:pic>
+              </a:graphicData>
+            </a:graphic>
+          </wp:inline>
+        </w:drawing>
+      </w:r>
+      <w:bookmarkStart w:id="1" w:name="_GoBack"/>
+      <w:bookmarkEnd w:id="1"/>
+    </w:p>
+    <w:p>
+      <w:pPr>
+        <w:rPr>
+          <w:szCs w:val="20"/>
+        </w:rPr>
+      </w:pPr>
+      <w:r>
+        <w:rPr>
+          <w:noProof/>
+        </w:rPr>
+        <w:lastRenderedPageBreak/>
+        <w:drawing>
+          <wp:anchor distT="0" distB="0" distL="114300" distR="114300" simplePos="0" relativeHeight="251665408" behindDoc="0" locked="0" layoutInCell="1" allowOverlap="1" wp14:anchorId="0A12F4A2" wp14:editId="57147FE7">
             <wp:simplePos x="0" y="0"/>
             <wp:positionH relativeFrom="margin">
               <wp:align>right</wp:align>
             </wp:positionH>
             <wp:positionV relativeFrom="paragraph">
-              <wp:posOffset>5461027</wp:posOffset>
+              <wp:posOffset>2945765</wp:posOffset>
+            </wp:positionV>
+            <wp:extent cx="5731510" cy="2600960"/>
+            <wp:effectExtent l="0" t="0" r="2540" b="8890"/>
+            <wp:wrapSquare wrapText="bothSides"/>
+            <wp:docPr id="2" name="Picture 2"/>
+            <wp:cNvGraphicFramePr>
+              <a:graphicFrameLocks xmlns:a="http://schemas.openxmlformats.org/drawingml/2006/main" noChangeAspect="1"/>
+            </wp:cNvGraphicFramePr>
+            <a:graphic xmlns:a="http://schemas.openxmlformats.org/drawingml/2006/main">
+              <a:graphicData uri="http://schemas.openxmlformats.org/drawingml/2006/picture">
+                <pic:pic xmlns:pic="http://schemas.openxmlformats.org/drawingml/2006/picture">
+                  <pic:nvPicPr>
+                    <pic:cNvPr id="1" name=""/>
+                    <pic:cNvPicPr/>
+                  </pic:nvPicPr>
+                  <pic:blipFill>
+                    <a:blip r:embed="rId17">
+                      <a:extLst>
+                        <a:ext uri="{28A0092B-C50C-407E-A947-70E740481C1C}">
+                          <a14:useLocalDpi xmlns:a14="http://schemas.microsoft.com/office/drawing/2010/main" val="0"/>
+                        </a:ext>
+                      </a:extLst>
+                    </a:blip>
+                    <a:stretch>
+                      <a:fillRect/>
+                    </a:stretch>
+                  </pic:blipFill>
+                  <pic:spPr>
+                    <a:xfrm>
+                      <a:off x="0" y="0"/>
+                      <a:ext cx="5731510" cy="2600960"/>
+                    </a:xfrm>
+                    <a:prstGeom prst="rect">
+                      <a:avLst/>
+                    </a:prstGeom>
+                  </pic:spPr>
+                </pic:pic>
+              </a:graphicData>
+            </a:graphic>
+          </wp:anchor>
+        </w:drawing>
+      </w:r>
+      <w:r>
+        <w:rPr>
+          <w:noProof/>
+        </w:rPr>
+        <w:drawing>
+          <wp:anchor distT="0" distB="0" distL="114300" distR="114300" simplePos="0" relativeHeight="251664384" behindDoc="0" locked="0" layoutInCell="1" allowOverlap="1" wp14:anchorId="1A91558A" wp14:editId="6CE7933F">
+            <wp:simplePos x="0" y="0"/>
+            <wp:positionH relativeFrom="margin">
+              <wp:align>right</wp:align>
+            </wp:positionH>
+            <wp:positionV relativeFrom="paragraph">
+              <wp:posOffset>0</wp:posOffset>
             </wp:positionV>
             <wp:extent cx="5731510" cy="2786380"/>
             <wp:effectExtent l="0" t="0" r="2540" b="0"/>
@@ -13089,7 +13721,7 @@
                     <pic:cNvPicPr/>
                   </pic:nvPicPr>
                   <pic:blipFill>
-                    <a:blip r:embed="rId16">
+                    <a:blip r:embed="rId18">
                       <a:extLst>
                         <a:ext uri="{28A0092B-C50C-407E-A947-70E740481C1C}">
                           <a14:useLocalDpi xmlns:a14="http://schemas.microsoft.com/office/drawing/2010/main" val="0"/>
@@ -13117,689 +13749,11 @@
       </w:r>
       <w:r>
         <w:rPr>
-          <w:b/>
-          <w:szCs w:val="20"/>
-        </w:rPr>
-        <w:t>Figure 6</w:t>
-      </w:r>
-      <w:r>
-        <w:rPr>
-          <w:szCs w:val="20"/>
-        </w:rPr>
-        <w:t xml:space="preserve"> describes </w:t>
-      </w:r>
-      <m:oMath>
-        <m:r>
-          <w:rPr>
-            <w:rFonts w:ascii="Cambria Math" w:hAnsi="Cambria Math"/>
-            <w:szCs w:val="20"/>
-          </w:rPr>
-          <m:t>CT.RATE</m:t>
-        </m:r>
-      </m:oMath>
-      <w:r>
-        <w:rPr>
-          <w:rFonts w:hint="eastAsia"/>
-          <w:szCs w:val="20"/>
-        </w:rPr>
-        <w:t xml:space="preserve"> </w:t>
-      </w:r>
-      <w:r>
-        <w:rPr>
-          <w:szCs w:val="20"/>
-        </w:rPr>
-        <w:t>(</w:t>
-      </w:r>
-      <w:r>
-        <w:rPr>
-          <w:szCs w:val="20"/>
-        </w:rPr>
-        <w:t xml:space="preserve">%) </w:t>
-      </w:r>
-      <w:r>
-        <w:rPr>
-          <w:rFonts w:hint="eastAsia"/>
-          <w:szCs w:val="20"/>
-        </w:rPr>
-        <w:t xml:space="preserve">and </w:t>
-      </w:r>
-      <m:oMath>
-        <m:r>
-          <w:rPr>
-            <w:rFonts w:ascii="Cambria Math" w:hAnsi="Cambria Math"/>
-            <w:szCs w:val="20"/>
-          </w:rPr>
-          <m:t>CT.AVERAGE</m:t>
-        </m:r>
-      </m:oMath>
-      <w:r>
-        <w:rPr>
-          <w:rFonts w:hint="eastAsia"/>
-          <w:szCs w:val="20"/>
-        </w:rPr>
-        <w:t xml:space="preserve"> values for our methodology and the methodology in</w:t>
-      </w:r>
-      <w:r>
-        <w:rPr>
-          <w:szCs w:val="20"/>
-        </w:rPr>
-        <w:t xml:space="preserve"> the</w:t>
-      </w:r>
-      <w:r>
-        <w:rPr>
-          <w:rFonts w:hint="eastAsia"/>
-          <w:szCs w:val="20"/>
-        </w:rPr>
-        <w:t xml:space="preserve"> original paper.</w:t>
-      </w:r>
-      <w:r>
-        <w:rPr>
-          <w:szCs w:val="20"/>
-        </w:rPr>
-        <w:t xml:space="preserve"> </w:t>
-      </w:r>
-      <w:r>
-        <w:rPr>
-          <w:szCs w:val="20"/>
-        </w:rPr>
-        <w:t xml:space="preserve">We used </w:t>
-      </w:r>
-      <m:oMath>
-        <m:r>
-          <w:rPr>
-            <w:rFonts w:ascii="Cambria Math" w:hAnsi="Cambria Math"/>
-            <w:szCs w:val="20"/>
-          </w:rPr>
-          <m:t>δ</m:t>
-        </m:r>
-        <m:r>
-          <m:rPr>
-            <m:sty m:val="p"/>
-          </m:rPr>
-          <w:rPr>
-            <w:rFonts w:ascii="Cambria Math" w:hAnsi="Cambria Math"/>
-            <w:szCs w:val="20"/>
-          </w:rPr>
-          <m:t>=20</m:t>
-        </m:r>
-      </m:oMath>
-      <w:r>
-        <w:rPr>
-          <w:szCs w:val="20"/>
-        </w:rPr>
-        <w:t xml:space="preserve"> and </w:t>
-      </w:r>
-      <m:oMath>
-        <m:r>
-          <w:rPr>
-            <w:rFonts w:ascii="Cambria Math" w:hAnsi="Cambria Math"/>
-            <w:szCs w:val="20"/>
-          </w:rPr>
-          <m:t>σ</m:t>
-        </m:r>
-        <m:r>
-          <m:rPr>
-            <m:sty m:val="p"/>
-          </m:rPr>
-          <w:rPr>
-            <w:rFonts w:ascii="Cambria Math" w:hAnsi="Cambria Math"/>
-            <w:szCs w:val="20"/>
-          </w:rPr>
-          <m:t>=</m:t>
-        </m:r>
-        <m:sSup>
-          <m:sSupPr>
-            <m:ctrlPr>
-              <w:rPr>
-                <w:rFonts w:ascii="Cambria Math" w:hAnsi="Cambria Math"/>
-                <w:szCs w:val="20"/>
-              </w:rPr>
-            </m:ctrlPr>
-          </m:sSupPr>
-          <m:e>
-            <m:r>
-              <m:rPr>
-                <m:sty m:val="p"/>
-              </m:rPr>
-              <w:rPr>
-                <w:rFonts w:ascii="Cambria Math" w:hAnsi="Cambria Math"/>
-                <w:szCs w:val="20"/>
-              </w:rPr>
-              <m:t>10</m:t>
-            </m:r>
-          </m:e>
-          <m:sup>
-            <m:r>
-              <m:rPr>
-                <m:sty m:val="p"/>
-              </m:rPr>
-              <w:rPr>
-                <w:rFonts w:ascii="Cambria Math" w:hAnsi="Cambria Math"/>
-                <w:szCs w:val="20"/>
-              </w:rPr>
-              <m:t>-6</m:t>
-            </m:r>
-          </m:sup>
-        </m:sSup>
-      </m:oMath>
-      <w:r>
-        <w:rPr>
-          <w:rFonts w:hint="eastAsia"/>
-          <w:szCs w:val="20"/>
-        </w:rPr>
-        <w:t xml:space="preserve"> for the methodology in the original paper. </w:t>
-      </w:r>
-      <w:r>
-        <w:rPr>
-          <w:szCs w:val="20"/>
-        </w:rPr>
-        <w:t xml:space="preserve">For our methodology, </w:t>
-      </w:r>
-      <m:oMath>
-        <m:r>
-          <w:rPr>
-            <w:rFonts w:ascii="Cambria Math" w:hAnsi="Cambria Math"/>
-            <w:szCs w:val="20"/>
-          </w:rPr>
-          <m:t>CT.RATE</m:t>
-        </m:r>
-      </m:oMath>
-      <w:r>
-        <w:rPr>
-          <w:rFonts w:hint="eastAsia"/>
-          <w:szCs w:val="20"/>
-        </w:rPr>
-        <w:t xml:space="preserve"> value increases when </w:t>
-      </w:r>
-      <w:r>
-        <w:rPr>
-          <w:szCs w:val="20"/>
-        </w:rPr>
-        <w:t xml:space="preserve">the </w:t>
-      </w:r>
-      <w:r>
-        <w:rPr>
-          <w:rFonts w:hint="eastAsia"/>
-          <w:szCs w:val="20"/>
-        </w:rPr>
-        <w:t>number of WDs increases and decreases</w:t>
-      </w:r>
-      <w:r>
-        <w:rPr>
-          <w:rFonts w:hint="eastAsia"/>
-          <w:szCs w:val="20"/>
-        </w:rPr>
-        <w:t xml:space="preserve"> when the size of maps increases</w:t>
-      </w:r>
-      <w:r>
-        <w:rPr>
-          <w:rFonts w:hint="eastAsia"/>
-          <w:szCs w:val="20"/>
-        </w:rPr>
-        <w:t xml:space="preserve">, and </w:t>
-      </w:r>
-      <m:oMath>
-        <m:r>
-          <w:rPr>
-            <w:rFonts w:ascii="Cambria Math" w:hAnsi="Cambria Math"/>
-            <w:szCs w:val="20"/>
-          </w:rPr>
-          <m:t>CT.AVERAGE</m:t>
-        </m:r>
-      </m:oMath>
-      <w:r>
-        <w:rPr>
-          <w:rFonts w:hint="eastAsia"/>
-          <w:szCs w:val="20"/>
-        </w:rPr>
-        <w:t xml:space="preserve"> decreases when both the number of </w:t>
-      </w:r>
-      <w:r>
-        <w:rPr>
-          <w:szCs w:val="20"/>
-        </w:rPr>
-        <w:t>WD</w:t>
-      </w:r>
-      <w:r>
-        <w:rPr>
-          <w:szCs w:val="20"/>
-        </w:rPr>
-        <w:t>s and the size of maps increases</w:t>
-      </w:r>
-      <w:r>
-        <w:rPr>
-          <w:szCs w:val="20"/>
-        </w:rPr>
-        <w:t xml:space="preserve">. For the methodology in the original paper, </w:t>
-      </w:r>
-      <m:oMath>
-        <m:r>
-          <w:rPr>
-            <w:rFonts w:ascii="Cambria Math" w:hAnsi="Cambria Math"/>
-            <w:szCs w:val="20"/>
-          </w:rPr>
-          <m:t>CT.RATE</m:t>
-        </m:r>
-      </m:oMath>
-      <w:r>
-        <w:rPr>
-          <w:rFonts w:hint="eastAsia"/>
-          <w:szCs w:val="20"/>
-        </w:rPr>
-        <w:t xml:space="preserve"> in</w:t>
-      </w:r>
-      <w:r>
-        <w:rPr>
-          <w:rFonts w:hint="eastAsia"/>
-          <w:szCs w:val="20"/>
-        </w:rPr>
-        <w:t xml:space="preserve">creases when </w:t>
-      </w:r>
-      <w:r>
-        <w:rPr>
-          <w:rFonts w:hint="eastAsia"/>
-          <w:szCs w:val="20"/>
-        </w:rPr>
-        <w:t>the size of maps increases</w:t>
-      </w:r>
-      <w:r>
-        <w:rPr>
-          <w:szCs w:val="20"/>
-        </w:rPr>
-        <w:t>,</w:t>
-      </w:r>
-      <w:r>
-        <w:rPr>
-          <w:szCs w:val="20"/>
-        </w:rPr>
-        <w:t xml:space="preserve"> but </w:t>
-      </w:r>
-      <w:r>
-        <w:rPr>
-          <w:rFonts w:hint="eastAsia"/>
-          <w:szCs w:val="20"/>
-        </w:rPr>
-        <w:t xml:space="preserve">has no </w:t>
-      </w:r>
-      <w:r>
-        <w:rPr>
-          <w:szCs w:val="20"/>
-        </w:rPr>
-        <w:t xml:space="preserve">significant </w:t>
-      </w:r>
-      <w:r>
-        <w:rPr>
-          <w:rFonts w:hint="eastAsia"/>
-          <w:szCs w:val="20"/>
-        </w:rPr>
-        <w:t>correlation</w:t>
-      </w:r>
-      <w:r>
-        <w:rPr>
-          <w:szCs w:val="20"/>
-        </w:rPr>
-        <w:t xml:space="preserve"> with the number of WDs</w:t>
-      </w:r>
-      <w:r>
-        <w:rPr>
-          <w:rFonts w:hint="eastAsia"/>
-          <w:szCs w:val="20"/>
-        </w:rPr>
-        <w:t>, and as</w:t>
-      </w:r>
-      <w:r>
-        <w:rPr>
-          <w:szCs w:val="20"/>
-        </w:rPr>
-        <w:t xml:space="preserve"> of </w:t>
-      </w:r>
-      <w:r>
-        <w:rPr>
-          <w:rFonts w:hint="eastAsia"/>
-          <w:szCs w:val="20"/>
-        </w:rPr>
-        <w:t xml:space="preserve">our methodology, </w:t>
-      </w:r>
-      <m:oMath>
-        <m:r>
-          <w:rPr>
-            <w:rFonts w:ascii="Cambria Math" w:hAnsi="Cambria Math"/>
-            <w:szCs w:val="20"/>
-          </w:rPr>
-          <m:t>CT.AVERAGE</m:t>
-        </m:r>
-      </m:oMath>
-      <w:r>
-        <w:rPr>
-          <w:rFonts w:hint="eastAsia"/>
-          <w:szCs w:val="20"/>
-        </w:rPr>
-        <w:t xml:space="preserve"> decreases when both the number of </w:t>
-      </w:r>
-      <w:r>
-        <w:rPr>
-          <w:szCs w:val="20"/>
-        </w:rPr>
-        <w:t>WD</w:t>
-      </w:r>
-      <w:r>
-        <w:rPr>
-          <w:szCs w:val="20"/>
-        </w:rPr>
-        <w:t>s and the size of maps increases</w:t>
-      </w:r>
-      <w:r>
-        <w:rPr>
-          <w:szCs w:val="20"/>
-        </w:rPr>
-        <w:t>.</w:t>
-      </w:r>
-      <w:r>
-        <w:rPr>
-          <w:szCs w:val="20"/>
-        </w:rPr>
-        <w:t xml:space="preserve"> </w:t>
-      </w:r>
-      <w:r>
-        <w:rPr>
-          <w:b/>
-          <w:szCs w:val="20"/>
-        </w:rPr>
-        <w:t xml:space="preserve">Figure </w:t>
-      </w:r>
-      <w:r>
-        <w:rPr>
-          <w:b/>
-          <w:szCs w:val="20"/>
-        </w:rPr>
-        <w:t>7</w:t>
-      </w:r>
-      <w:r>
-        <w:rPr>
-          <w:szCs w:val="20"/>
-        </w:rPr>
-        <w:t xml:space="preserve"> describes </w:t>
-      </w:r>
-      <m:oMath>
-        <m:r>
-          <w:rPr>
-            <w:rFonts w:ascii="Cambria Math" w:hAnsi="Cambria Math"/>
-            <w:szCs w:val="20"/>
-          </w:rPr>
-          <m:t>CT.AVGMAX</m:t>
-        </m:r>
-      </m:oMath>
-      <w:r>
-        <w:rPr>
-          <w:rFonts w:hint="eastAsia"/>
-          <w:szCs w:val="20"/>
-        </w:rPr>
-        <w:t xml:space="preserve"> and </w:t>
-      </w:r>
-      <m:oMath>
-        <m:r>
-          <w:rPr>
-            <w:rFonts w:ascii="Cambria Math" w:hAnsi="Cambria Math"/>
-            <w:szCs w:val="20"/>
-          </w:rPr>
-          <m:t>PR</m:t>
-        </m:r>
-      </m:oMath>
-      <w:r>
-        <w:rPr>
-          <w:rFonts w:hint="eastAsia"/>
-          <w:szCs w:val="20"/>
-        </w:rPr>
-        <w:t xml:space="preserve"> values </w:t>
-      </w:r>
-      <w:r>
-        <w:rPr>
-          <w:szCs w:val="20"/>
-        </w:rPr>
-        <w:t>for each size and number of WDs.</w:t>
-      </w:r>
-      <w:r>
-        <w:rPr>
-          <w:szCs w:val="20"/>
-        </w:rPr>
-        <w:t xml:space="preserve"> </w:t>
-      </w:r>
-      <m:oMath>
-        <m:r>
-          <w:rPr>
-            <w:rFonts w:ascii="Cambria Math" w:hAnsi="Cambria Math"/>
-            <w:szCs w:val="20"/>
-          </w:rPr>
-          <m:t>CT.AVGMAX</m:t>
-        </m:r>
-      </m:oMath>
-      <w:r>
-        <w:rPr>
-          <w:rFonts w:hint="eastAsia"/>
-          <w:szCs w:val="20"/>
-        </w:rPr>
-        <w:t xml:space="preserve"> decreases when both the number of </w:t>
-      </w:r>
-      <w:r>
-        <w:rPr>
-          <w:szCs w:val="20"/>
-        </w:rPr>
-        <w:t>WD</w:t>
-      </w:r>
-      <w:r>
-        <w:rPr>
-          <w:szCs w:val="20"/>
-        </w:rPr>
-        <w:t>s and the size of maps increases</w:t>
-      </w:r>
-      <w:r>
-        <w:rPr>
-          <w:szCs w:val="20"/>
-        </w:rPr>
-        <w:t xml:space="preserve"> and </w:t>
-      </w:r>
-      <m:oMath>
-        <m:r>
-          <w:rPr>
-            <w:rFonts w:ascii="Cambria Math" w:hAnsi="Cambria Math"/>
-            <w:szCs w:val="20"/>
-          </w:rPr>
-          <m:t>PR</m:t>
-        </m:r>
-      </m:oMath>
-      <w:r>
-        <w:rPr>
-          <w:rFonts w:hint="eastAsia"/>
-          <w:szCs w:val="20"/>
-        </w:rPr>
-        <w:t xml:space="preserve"> decreases when the </w:t>
-      </w:r>
-      <w:r>
-        <w:rPr>
-          <w:rFonts w:hint="eastAsia"/>
-          <w:szCs w:val="20"/>
-        </w:rPr>
-        <w:t>size of maps increases</w:t>
-      </w:r>
-      <w:r>
-        <w:rPr>
-          <w:rFonts w:hint="eastAsia"/>
-          <w:szCs w:val="20"/>
-        </w:rPr>
-        <w:t>, but has</w:t>
-      </w:r>
-      <w:r>
-        <w:rPr>
-          <w:rFonts w:hint="eastAsia"/>
-          <w:szCs w:val="20"/>
-        </w:rPr>
-        <w:t xml:space="preserve"> no </w:t>
-      </w:r>
-      <w:r>
-        <w:rPr>
-          <w:szCs w:val="20"/>
-        </w:rPr>
-        <w:t xml:space="preserve">significant </w:t>
-      </w:r>
-      <w:r>
-        <w:rPr>
-          <w:rFonts w:hint="eastAsia"/>
-          <w:szCs w:val="20"/>
-        </w:rPr>
-        <w:t>correlation</w:t>
-      </w:r>
-      <w:r>
-        <w:rPr>
-          <w:szCs w:val="20"/>
-        </w:rPr>
-        <w:t xml:space="preserve"> with the number of WDs.</w:t>
-      </w:r>
-      <w:r>
-        <w:rPr>
-          <w:szCs w:val="20"/>
-        </w:rPr>
-        <w:t xml:space="preserve"> For small</w:t>
-      </w:r>
-      <w:r>
-        <w:rPr>
-          <w:szCs w:val="20"/>
-        </w:rPr>
-        <w:t>er</w:t>
-      </w:r>
-      <w:r>
-        <w:rPr>
-          <w:szCs w:val="20"/>
-        </w:rPr>
-        <w:t xml:space="preserve"> size, our methodology shows significantly better performance</w:t>
-      </w:r>
-      <w:r>
-        <w:rPr>
-          <w:szCs w:val="20"/>
-        </w:rPr>
-        <w:t xml:space="preserve"> (</w:t>
-      </w:r>
-      <m:oMath>
-        <m:r>
-          <w:rPr>
-            <w:rFonts w:ascii="Cambria Math" w:hAnsi="Cambria Math"/>
-            <w:szCs w:val="20"/>
-          </w:rPr>
-          <m:t>PR&gt;1</m:t>
-        </m:r>
-      </m:oMath>
-      <w:r>
-        <w:rPr>
-          <w:szCs w:val="20"/>
-        </w:rPr>
-        <w:t>)</w:t>
-      </w:r>
-      <w:r>
-        <w:rPr>
-          <w:szCs w:val="20"/>
-        </w:rPr>
-        <w:t xml:space="preserve"> than the methodology in the original paper, </w:t>
-      </w:r>
-      <w:r>
-        <w:rPr>
-          <w:szCs w:val="20"/>
-        </w:rPr>
-        <w:t>but for 12x12</w:t>
-      </w:r>
-      <w:r>
-        <w:rPr>
-          <w:szCs w:val="20"/>
-        </w:rPr>
-        <w:t xml:space="preserve"> size, these two methods show almost the same performance.</w:t>
-      </w:r>
-      <w:r>
-        <w:rPr>
-          <w:szCs w:val="20"/>
-        </w:rPr>
-        <w:t xml:space="preserve"> (</w:t>
-      </w:r>
-      <m:oMath>
-        <m:r>
-          <w:rPr>
-            <w:rFonts w:ascii="Cambria Math" w:hAnsi="Cambria Math"/>
-            <w:szCs w:val="20"/>
-          </w:rPr>
-          <m:t>PR≈1</m:t>
-        </m:r>
-      </m:oMath>
-      <w:r>
-        <w:rPr>
-          <w:szCs w:val="20"/>
-        </w:rPr>
-        <w:t>)</w:t>
-      </w:r>
-      <w:r>
-        <w:rPr>
-          <w:szCs w:val="20"/>
-        </w:rPr>
-        <w:t>, and for 16x16 size, our methodology shows worse performance. (</w:t>
-      </w:r>
-      <m:oMath>
-        <m:r>
-          <w:rPr>
-            <w:rFonts w:ascii="Cambria Math" w:hAnsi="Cambria Math"/>
-            <w:szCs w:val="20"/>
-          </w:rPr>
-          <m:t>PR</m:t>
-        </m:r>
-        <m:r>
-          <w:rPr>
-            <w:rFonts w:ascii="Cambria Math" w:hAnsi="Cambria Math"/>
-            <w:szCs w:val="20"/>
-          </w:rPr>
-          <m:t>&lt;</m:t>
-        </m:r>
-        <m:r>
-          <w:rPr>
-            <w:rFonts w:ascii="Cambria Math" w:hAnsi="Cambria Math"/>
-            <w:szCs w:val="20"/>
-          </w:rPr>
-          <m:t>1</m:t>
-        </m:r>
-      </m:oMath>
-      <w:r>
-        <w:rPr>
-          <w:szCs w:val="20"/>
-        </w:rPr>
-        <w:t>)</w:t>
-      </w:r>
-      <w:r>
-        <w:rPr>
-          <w:szCs w:val="20"/>
-        </w:rPr>
-        <w:t xml:space="preserve"> </w:t>
-      </w:r>
-      <w:r>
-        <w:rPr>
           <w:rFonts w:hint="eastAsia"/>
           <w:b/>
           <w:szCs w:val="20"/>
         </w:rPr>
-        <w:t xml:space="preserve">Figure 8 </w:t>
-      </w:r>
-      <w:r>
-        <w:rPr>
-          <w:rFonts w:hint="eastAsia"/>
-          <w:szCs w:val="20"/>
-        </w:rPr>
-        <w:t xml:space="preserve">is the </w:t>
-      </w:r>
-      <w:r>
-        <w:rPr>
-          <w:szCs w:val="20"/>
-        </w:rPr>
-        <w:t>line chart</w:t>
-      </w:r>
-      <w:r>
-        <w:rPr>
-          <w:rFonts w:hint="eastAsia"/>
-          <w:szCs w:val="20"/>
-        </w:rPr>
-        <w:t xml:space="preserve"> representation of </w:t>
+        <w:t>4</w:t>
       </w:r>
       <w:r>
         <w:rPr>
@@ -13807,41 +13761,7 @@
           <w:b/>
           <w:szCs w:val="20"/>
         </w:rPr>
-        <w:t>Figure 6</w:t>
-      </w:r>
-      <w:r>
-        <w:rPr>
-          <w:rFonts w:hint="eastAsia"/>
-          <w:szCs w:val="20"/>
-        </w:rPr>
-        <w:t xml:space="preserve"> and </w:t>
-      </w:r>
-      <w:r>
-        <w:rPr>
-          <w:rFonts w:hint="eastAsia"/>
-          <w:b/>
-          <w:szCs w:val="20"/>
-        </w:rPr>
-        <w:t>Figure 7</w:t>
-      </w:r>
-      <w:r>
-        <w:rPr>
-          <w:szCs w:val="20"/>
-        </w:rPr>
-        <w:t xml:space="preserve">, and </w:t>
-      </w:r>
-      <w:r>
-        <w:rPr>
-          <w:b/>
-          <w:szCs w:val="20"/>
-        </w:rPr>
-        <w:t xml:space="preserve">Figure 9 </w:t>
-      </w:r>
-      <w:r>
-        <w:rPr>
-          <w:szCs w:val="20"/>
-        </w:rPr>
-        <w:t>is the bar chart for comparison of our methodology and the methodology in the original paper.</w:t>
+        <w:t>. Conclusion</w:t>
       </w:r>
     </w:p>
     <w:p>
@@ -13852,94 +13772,98 @@
       </w:pPr>
       <w:r>
         <w:rPr>
-          <w:noProof/>
-        </w:rPr>
-        <w:lastRenderedPageBreak/>
-        <w:drawing>
-          <wp:inline distT="0" distB="0" distL="0" distR="0" wp14:anchorId="6AF55A99" wp14:editId="20245E30">
-            <wp:extent cx="5731510" cy="2600960"/>
-            <wp:effectExtent l="0" t="0" r="2540" b="8890"/>
-            <wp:docPr id="2" name="Picture 2"/>
-            <wp:cNvGraphicFramePr>
-              <a:graphicFrameLocks xmlns:a="http://schemas.openxmlformats.org/drawingml/2006/main" noChangeAspect="1"/>
-            </wp:cNvGraphicFramePr>
-            <a:graphic xmlns:a="http://schemas.openxmlformats.org/drawingml/2006/main">
-              <a:graphicData uri="http://schemas.openxmlformats.org/drawingml/2006/picture">
-                <pic:pic xmlns:pic="http://schemas.openxmlformats.org/drawingml/2006/picture">
-                  <pic:nvPicPr>
-                    <pic:cNvPr id="1" name=""/>
-                    <pic:cNvPicPr/>
-                  </pic:nvPicPr>
-                  <pic:blipFill>
-                    <a:blip r:embed="rId17"/>
-                    <a:stretch>
-                      <a:fillRect/>
-                    </a:stretch>
-                  </pic:blipFill>
-                  <pic:spPr>
-                    <a:xfrm>
-                      <a:off x="0" y="0"/>
-                      <a:ext cx="5731510" cy="2600960"/>
-                    </a:xfrm>
-                    <a:prstGeom prst="rect">
-                      <a:avLst/>
-                    </a:prstGeom>
-                  </pic:spPr>
-                </pic:pic>
-              </a:graphicData>
-            </a:graphic>
-          </wp:inline>
-        </w:drawing>
-      </w:r>
-      <w:bookmarkStart w:id="1" w:name="_GoBack"/>
-      <w:bookmarkEnd w:id="1"/>
+          <w:szCs w:val="20"/>
+        </w:rPr>
+        <w:t xml:space="preserve">We showed that </w:t>
+      </w:r>
       <w:r>
         <w:rPr>
           <w:rFonts w:hint="eastAsia"/>
+          <w:szCs w:val="20"/>
+        </w:rPr>
+        <w:t>our</w:t>
+      </w:r>
+      <w:r>
+        <w:rPr>
+          <w:szCs w:val="20"/>
+        </w:rPr>
+        <w:t xml:space="preserve"> deep learning</w:t>
+      </w:r>
+      <w:r>
+        <w:rPr>
+          <w:szCs w:val="20"/>
+        </w:rPr>
+        <w:t>-based method</w:t>
+      </w:r>
+      <w:r>
+        <w:rPr>
+          <w:szCs w:val="20"/>
+        </w:rPr>
+        <w:t xml:space="preserve"> </w:t>
+      </w:r>
+      <w:r>
+        <w:rPr>
+          <w:rFonts w:hint="eastAsia"/>
+          <w:szCs w:val="20"/>
+        </w:rPr>
+        <w:t xml:space="preserve">shows better performance than the </w:t>
+      </w:r>
+      <w:r>
+        <w:rPr>
+          <w:szCs w:val="20"/>
+        </w:rPr>
+        <w:t xml:space="preserve">mathematical method in the </w:t>
+      </w:r>
+      <w:r>
+        <w:rPr>
+          <w:rFonts w:hint="eastAsia"/>
+          <w:szCs w:val="20"/>
+        </w:rPr>
+        <w:t xml:space="preserve">original </w:t>
+      </w:r>
+      <w:r>
+        <w:rPr>
+          <w:szCs w:val="20"/>
+        </w:rPr>
+        <w:t>paper</w:t>
+      </w:r>
+      <w:r>
+        <w:rPr>
+          <w:szCs w:val="20"/>
+        </w:rPr>
+        <w:t xml:space="preserve"> </w:t>
+      </w:r>
+      <w:r>
+        <w:rPr>
+          <w:rFonts w:hint="eastAsia"/>
+          <w:szCs w:val="20"/>
+        </w:rPr>
+        <w:t xml:space="preserve">when the </w:t>
+      </w:r>
+      <w:r>
+        <w:rPr>
+          <w:szCs w:val="20"/>
+        </w:rPr>
+        <w:t>size is smaller than 12x12.</w:t>
+      </w:r>
+      <w:r>
+        <w:rPr>
+          <w:szCs w:val="20"/>
+        </w:rPr>
+        <w:t xml:space="preserve"> </w:t>
+      </w:r>
+      <w:r>
+        <w:rPr>
           <w:b/>
           <w:szCs w:val="20"/>
         </w:rPr>
-        <w:t>4</w:t>
-      </w:r>
-      <w:r>
-        <w:rPr>
-          <w:rFonts w:hint="eastAsia"/>
-          <w:b/>
-          <w:szCs w:val="20"/>
-        </w:rPr>
-        <w:t>. Conclusion</w:t>
-      </w:r>
-    </w:p>
-    <w:p>
-      <w:pPr>
-        <w:rPr>
-          <w:szCs w:val="20"/>
-        </w:rPr>
-      </w:pPr>
-      <w:r>
-        <w:rPr>
-          <w:szCs w:val="20"/>
-        </w:rPr>
-        <w:t xml:space="preserve">We showed that </w:t>
-      </w:r>
-      <w:r>
-        <w:rPr>
-          <w:rFonts w:hint="eastAsia"/>
-          <w:szCs w:val="20"/>
-        </w:rPr>
-        <w:t>our</w:t>
-      </w:r>
-      <w:r>
-        <w:rPr>
-          <w:szCs w:val="20"/>
-        </w:rPr>
-        <w:t xml:space="preserve"> deep learning</w:t>
-      </w:r>
-      <w:r>
-        <w:rPr>
-          <w:szCs w:val="20"/>
-        </w:rPr>
-        <w:t>-based method</w:t>
+        <w:t>[2]</w:t>
+      </w:r>
+      <w:r>
+        <w:rPr>
+          <w:szCs w:val="20"/>
+        </w:rPr>
+        <w:t>.</w:t>
       </w:r>
       <w:r>
         <w:rPr>
@@ -13949,54 +13873,9 @@
       </w:r>
       <w:r>
         <w:rPr>
-          <w:rFonts w:hint="eastAsia"/>
-          <w:szCs w:val="20"/>
-        </w:rPr>
-        <w:t xml:space="preserve">shows better performance than the </w:t>
-      </w:r>
-      <w:r>
-        <w:rPr>
-          <w:szCs w:val="20"/>
-        </w:rPr>
-        <w:t xml:space="preserve">mathematical method in the </w:t>
-      </w:r>
-      <w:r>
-        <w:rPr>
-          <w:rFonts w:hint="eastAsia"/>
-          <w:szCs w:val="20"/>
-        </w:rPr>
-        <w:t xml:space="preserve">original </w:t>
-      </w:r>
-      <w:r>
-        <w:rPr>
-          <w:szCs w:val="20"/>
-        </w:rPr>
-        <w:t xml:space="preserve">paper </w:t>
-      </w:r>
-      <w:r>
-        <w:rPr>
-          <w:b/>
-          <w:szCs w:val="20"/>
-        </w:rPr>
-        <w:t>[2]</w:t>
-      </w:r>
-      <w:r>
-        <w:rPr>
-          <w:szCs w:val="20"/>
-        </w:rPr>
-        <w:t>.</w:t>
-      </w:r>
-      <w:r>
-        <w:rPr>
-          <w:szCs w:val="20"/>
-        </w:rPr>
-        <w:t xml:space="preserve"> </w:t>
-      </w:r>
-      <w:r>
-        <w:rPr>
-          <w:szCs w:val="20"/>
-        </w:rPr>
-        <w:t>Although our method shows better performance when the size is smaller and may show worse performan</w:t>
+          <w:szCs w:val="20"/>
+        </w:rPr>
+        <w:t>Although our method may show worse performan</w:t>
       </w:r>
       <w:r>
         <w:rPr>
@@ -14134,6 +14013,7 @@
           <w:b/>
           <w:szCs w:val="20"/>
         </w:rPr>
+        <w:lastRenderedPageBreak/>
         <w:t>5</w:t>
       </w:r>
       <w:r>
@@ -14155,26 +14035,13 @@
       <w:r>
         <w:t xml:space="preserve"> </w:t>
       </w:r>
-      <w:proofErr w:type="spellStart"/>
-      <w:r>
-        <w:t>Suzhi</w:t>
-      </w:r>
-      <w:proofErr w:type="spellEnd"/>
-      <w:r>
-        <w:t xml:space="preserve"> Bi, Yong Zeng, and </w:t>
-      </w:r>
-      <w:proofErr w:type="spellStart"/>
-      <w:r>
-        <w:t>Rui</w:t>
-      </w:r>
-      <w:proofErr w:type="spellEnd"/>
-      <w:r>
-        <w:t xml:space="preserve"> Zhang, “Wireless Powered Communication Networks: An Overview”, </w:t>
+      <w:r>
+        <w:t xml:space="preserve">Suzhi Bi, Yong Zeng, and Rui Zhang, “Wireless Powered Communication Networks: An Overview”, </w:t>
       </w:r>
       <w:r>
         <w:t xml:space="preserve">IEEE, available online at </w:t>
       </w:r>
-      <w:hyperlink r:id="rId18" w:history="1">
+      <w:hyperlink r:id="rId19" w:history="1">
         <w:r>
           <w:rPr>
             <w:rStyle w:val="Hyperlink"/>
@@ -14193,21 +14060,8 @@
       <w:r>
         <w:t xml:space="preserve"> </w:t>
       </w:r>
-      <w:proofErr w:type="spellStart"/>
-      <w:r>
-        <w:t>Suzhi</w:t>
-      </w:r>
-      <w:proofErr w:type="spellEnd"/>
-      <w:r>
-        <w:t xml:space="preserve"> Bi, Member, IEEE, and </w:t>
-      </w:r>
-      <w:proofErr w:type="spellStart"/>
-      <w:r>
-        <w:t>Rui</w:t>
-      </w:r>
-      <w:proofErr w:type="spellEnd"/>
-      <w:r>
-        <w:t xml:space="preserve"> Zhang, “Placement Optimization of Energy and Information Access Points in Wireless Powered Communication Networks”, </w:t>
+      <w:r>
+        <w:t xml:space="preserve">Suzhi Bi, Member, IEEE, and Rui Zhang, “Placement Optimization of Energy and Information Access Points in Wireless Powered Communication Networks”, </w:t>
       </w:r>
       <w:r>
         <w:t>IEEE Transactions on wireless communications</w:t>
@@ -14224,33 +14078,9 @@
         <w:t>[3]</w:t>
       </w:r>
       <w:r>
-        <w:t xml:space="preserve"> </w:t>
-      </w:r>
-      <w:proofErr w:type="spellStart"/>
-      <w:r>
-        <w:t>Hyungsik</w:t>
-      </w:r>
-      <w:proofErr w:type="spellEnd"/>
-      <w:r>
-        <w:t xml:space="preserve"> </w:t>
-      </w:r>
-      <w:proofErr w:type="spellStart"/>
-      <w:r>
-        <w:t>Ju</w:t>
-      </w:r>
-      <w:proofErr w:type="spellEnd"/>
-      <w:r>
-        <w:t xml:space="preserve"> and </w:t>
-      </w:r>
-      <w:proofErr w:type="spellStart"/>
-      <w:r>
-        <w:t>Rui</w:t>
-      </w:r>
-      <w:proofErr w:type="spellEnd"/>
-      <w:r>
-        <w:t xml:space="preserve"> Zhang, “Throughput Maximization in Wireless Powered Communication Networks”, available online at </w:t>
-      </w:r>
-      <w:hyperlink r:id="rId19" w:history="1">
+        <w:t xml:space="preserve"> Hyungsik Ju and Rui Zhang, “Throughput Maximization in Wireless Powered Communication Networks”, available online at </w:t>
+      </w:r>
+      <w:hyperlink r:id="rId20" w:history="1">
         <w:r>
           <w:rPr>
             <w:rStyle w:val="Hyperlink"/>
@@ -14284,21 +14114,8 @@
         </w:rPr>
         <w:t xml:space="preserve"> </w:t>
       </w:r>
-      <w:proofErr w:type="spellStart"/>
-      <w:r>
-        <w:t>Diederik</w:t>
-      </w:r>
-      <w:proofErr w:type="spellEnd"/>
-      <w:r>
-        <w:t xml:space="preserve"> P. </w:t>
-      </w:r>
-      <w:proofErr w:type="spellStart"/>
-      <w:r>
-        <w:t>Kingma</w:t>
-      </w:r>
-      <w:proofErr w:type="spellEnd"/>
-      <w:r>
-        <w:t xml:space="preserve">, Jimmy Lei Ba, “ADAM: A METHOD FOR STOCHASTIC OPTIMIZATION”, </w:t>
+      <w:r>
+        <w:t xml:space="preserve">Diederik P. Kingma, Jimmy Lei Ba, “ADAM: A METHOD FOR STOCHASTIC OPTIMIZATION”, </w:t>
       </w:r>
       <w:r>
         <w:t>ICLR 2015</w:t>
@@ -14306,7 +14123,7 @@
       <w:r>
         <w:t xml:space="preserve">, available online at </w:t>
       </w:r>
-      <w:hyperlink r:id="rId20" w:history="1">
+      <w:hyperlink r:id="rId21" w:history="1">
         <w:r>
           <w:rPr>
             <w:rStyle w:val="Hyperlink"/>
@@ -15189,7 +15006,7 @@
 </file>
 
 <file path=customXml/itemProps1.xml><?xml version="1.0" encoding="utf-8"?>
-<ds:datastoreItem xmlns:ds="http://schemas.openxmlformats.org/officeDocument/2006/customXml" ds:itemID="{8C6C5E9D-BA20-4DE7-9431-3094A19583BB}">
+<ds:datastoreItem xmlns:ds="http://schemas.openxmlformats.org/officeDocument/2006/customXml" ds:itemID="{819D57C0-15F2-4440-A157-EBC7248C6F2D}">
   <ds:schemaRefs>
     <ds:schemaRef ds:uri="http://schemas.openxmlformats.org/officeDocument/2006/bibliography"/>
   </ds:schemaRefs>

</xml_diff>

<commit_message>
modify: revise paper (add some descriptions)
</commit_message>
<xml_diff>
--- a/WPCN/paper02_temporary.docx
+++ b/WPCN/paper02_temporary.docx
@@ -27,7 +27,21 @@
         <w:rPr>
           <w:b/>
         </w:rPr>
-        <w:t xml:space="preserve">Hong-Sik </w:t>
+        <w:t>Hong-</w:t>
+      </w:r>
+      <w:proofErr w:type="spellStart"/>
+      <w:r>
+        <w:rPr>
+          <w:b/>
+        </w:rPr>
+        <w:t>Sik</w:t>
+      </w:r>
+      <w:proofErr w:type="spellEnd"/>
+      <w:r>
+        <w:rPr>
+          <w:b/>
+        </w:rPr>
+        <w:t xml:space="preserve"> </w:t>
       </w:r>
       <w:commentRangeStart w:id="0"/>
       <w:r>
@@ -47,7 +61,21 @@
         <w:rPr>
           <w:b/>
         </w:rPr>
-        <w:t>, Hanyang University, Department of Computer Software</w:t>
+        <w:t xml:space="preserve">, </w:t>
+      </w:r>
+      <w:proofErr w:type="spellStart"/>
+      <w:r>
+        <w:rPr>
+          <w:b/>
+        </w:rPr>
+        <w:t>Hanyang</w:t>
+      </w:r>
+      <w:proofErr w:type="spellEnd"/>
+      <w:r>
+        <w:rPr>
+          <w:b/>
+        </w:rPr>
+        <w:t xml:space="preserve"> University, Department of Computer Software</w:t>
       </w:r>
     </w:p>
     <w:p>
@@ -685,11 +713,45 @@
         </w:rPr>
         <w:t xml:space="preserve">, </w:t>
       </w:r>
-      <w:r>
-        <w:rPr>
-          <w:szCs w:val="20"/>
-        </w:rPr>
-        <w:t>Suzhi Bi and Rui Zhang researched about the placement optimization of Energy and Information Access Point in WPCN using Bi-section search method, Greedy algorithm, Trial-and-error method, and alternating method for joint AP-EN placement. There can be more than 1 HAPs WDs in the supposed environment of</w:t>
+      <w:proofErr w:type="spellStart"/>
+      <w:r>
+        <w:rPr>
+          <w:szCs w:val="20"/>
+        </w:rPr>
+        <w:t>Suzhi</w:t>
+      </w:r>
+      <w:proofErr w:type="spellEnd"/>
+      <w:r>
+        <w:rPr>
+          <w:szCs w:val="20"/>
+        </w:rPr>
+        <w:t xml:space="preserve"> Bi and </w:t>
+      </w:r>
+      <w:proofErr w:type="spellStart"/>
+      <w:r>
+        <w:rPr>
+          <w:szCs w:val="20"/>
+        </w:rPr>
+        <w:t>Rui</w:t>
+      </w:r>
+      <w:proofErr w:type="spellEnd"/>
+      <w:r>
+        <w:rPr>
+          <w:szCs w:val="20"/>
+        </w:rPr>
+        <w:t xml:space="preserve"> Zhang researched about the placement optimization of Energy and Informatio</w:t>
+      </w:r>
+      <w:r>
+        <w:rPr>
+          <w:szCs w:val="20"/>
+        </w:rPr>
+        <w:t>n Access Point in WPCN using bi</w:t>
+      </w:r>
+      <w:r>
+        <w:rPr>
+          <w:szCs w:val="20"/>
+        </w:rPr>
+        <w:t>section search method, Greedy algorithm, Trial-and-error method, and alternating method for joint AP-EN placement. There can be more than 1 HAPs WDs in the supposed environment of</w:t>
       </w:r>
       <w:r>
         <w:rPr>
@@ -1202,7 +1264,14 @@
         <w:rPr>
           <w:szCs w:val="20"/>
         </w:rPr>
-        <w:t>we will call this</w:t>
+        <w:t xml:space="preserve">we will call </w:t>
+      </w:r>
+      <w:proofErr w:type="gramStart"/>
+      <w:r>
+        <w:rPr>
+          <w:szCs w:val="20"/>
+        </w:rPr>
+        <w:t>this</w:t>
       </w:r>
       <w:r>
         <w:rPr>
@@ -1210,6 +1279,7 @@
         </w:rPr>
         <w:t xml:space="preserve"> </w:t>
       </w:r>
+      <w:proofErr w:type="gramEnd"/>
       <m:oMath>
         <m:r>
           <w:rPr>
@@ -1316,8 +1386,16 @@
         <w:rPr>
           <w:szCs w:val="20"/>
         </w:rPr>
-        <w:t xml:space="preserve"> of </w:t>
-      </w:r>
+        <w:t xml:space="preserve"> </w:t>
+      </w:r>
+      <w:proofErr w:type="gramStart"/>
+      <w:r>
+        <w:rPr>
+          <w:szCs w:val="20"/>
+        </w:rPr>
+        <w:t xml:space="preserve">of </w:t>
+      </w:r>
+      <w:proofErr w:type="gramEnd"/>
       <m:oMath>
         <m:r>
           <w:rPr>
@@ -1367,8 +1445,16 @@
         <w:rPr>
           <w:szCs w:val="20"/>
         </w:rPr>
-        <w:t xml:space="preserve">. From now on, we will call this </w:t>
-      </w:r>
+        <w:t xml:space="preserve">. From now on, we will call </w:t>
+      </w:r>
+      <w:proofErr w:type="gramStart"/>
+      <w:r>
+        <w:rPr>
+          <w:szCs w:val="20"/>
+        </w:rPr>
+        <w:t xml:space="preserve">this </w:t>
+      </w:r>
+      <w:proofErr w:type="gramEnd"/>
       <m:oMath>
         <m:r>
           <w:rPr>
@@ -1462,8 +1548,16 @@
         <w:rPr>
           <w:szCs w:val="20"/>
         </w:rPr>
-        <w:t xml:space="preserve"> throughput value in </w:t>
-      </w:r>
+        <w:t xml:space="preserve"> throughput value </w:t>
+      </w:r>
+      <w:proofErr w:type="gramStart"/>
+      <w:r>
+        <w:rPr>
+          <w:szCs w:val="20"/>
+        </w:rPr>
+        <w:t xml:space="preserve">in </w:t>
+      </w:r>
+      <w:proofErr w:type="gramEnd"/>
       <m:oMath>
         <m:r>
           <w:rPr>
@@ -1520,7 +1614,19 @@
         <w:rPr>
           <w:szCs w:val="20"/>
         </w:rPr>
-        <w:t xml:space="preserve"> derived by our model, so it could be not a real position that maximizes the throughput value. </w:t>
+        <w:t xml:space="preserve"> derived </w:t>
+      </w:r>
+      <w:r>
+        <w:rPr>
+          <w:szCs w:val="20"/>
+        </w:rPr>
+        <w:t>from</w:t>
+      </w:r>
+      <w:r>
+        <w:rPr>
+          <w:szCs w:val="20"/>
+        </w:rPr>
+        <w:t xml:space="preserve"> our model, so it could be not a real position that maximizes the throughput value. </w:t>
       </w:r>
       <w:r>
         <w:rPr>
@@ -1532,8 +1638,16 @@
         <w:rPr>
           <w:szCs w:val="20"/>
         </w:rPr>
-        <w:t xml:space="preserve">e will call this </w:t>
-      </w:r>
+        <w:t xml:space="preserve">e will call </w:t>
+      </w:r>
+      <w:proofErr w:type="gramStart"/>
+      <w:r>
+        <w:rPr>
+          <w:szCs w:val="20"/>
+        </w:rPr>
+        <w:t xml:space="preserve">this </w:t>
+      </w:r>
+      <w:proofErr w:type="gramEnd"/>
       <m:oMath>
         <m:r>
           <w:rPr>
@@ -2113,11 +2227,19 @@
         </w:rPr>
         <w:t xml:space="preserve"> </w:t>
       </w:r>
-      <w:r>
-        <w:rPr>
-          <w:szCs w:val="20"/>
-        </w:rPr>
-        <w:t xml:space="preserve">getThrput function finds optimal time allocation given </w:t>
+      <w:proofErr w:type="gramStart"/>
+      <w:r>
+        <w:rPr>
+          <w:szCs w:val="20"/>
+        </w:rPr>
+        <w:t>getThrput</w:t>
+      </w:r>
+      <w:proofErr w:type="gramEnd"/>
+      <w:r>
+        <w:rPr>
+          <w:szCs w:val="20"/>
+        </w:rPr>
+        <w:t xml:space="preserve"> function finds optimal time allocation given </w:t>
       </w:r>
       <m:oMath>
         <m:r>
@@ -3455,8 +3577,16 @@
         <w:rPr>
           <w:szCs w:val="20"/>
         </w:rPr>
-        <w:t xml:space="preserve"> based on </w:t>
-      </w:r>
+        <w:t xml:space="preserve"> based </w:t>
+      </w:r>
+      <w:proofErr w:type="gramStart"/>
+      <w:r>
+        <w:rPr>
+          <w:szCs w:val="20"/>
+        </w:rPr>
+        <w:t xml:space="preserve">on </w:t>
+      </w:r>
+      <w:proofErr w:type="gramEnd"/>
       <m:oMath>
         <m:r>
           <w:rPr>
@@ -3798,7 +3928,21 @@
         <w:rPr>
           <w:szCs w:val="20"/>
         </w:rPr>
-        <w:t xml:space="preserve">The input data is an </w:t>
+        <w:t xml:space="preserve">The input data is </w:t>
+      </w:r>
+      <w:proofErr w:type="gramStart"/>
+      <w:r>
+        <w:rPr>
+          <w:szCs w:val="20"/>
+        </w:rPr>
+        <w:t>an</w:t>
+      </w:r>
+      <w:proofErr w:type="gramEnd"/>
+      <w:r>
+        <w:rPr>
+          <w:szCs w:val="20"/>
+        </w:rPr>
+        <w:t xml:space="preserve"> </w:t>
       </w:r>
       <m:oMath>
         <m:r>
@@ -3814,7 +3958,21 @@
           <w:rFonts w:hint="eastAsia"/>
           <w:szCs w:val="20"/>
         </w:rPr>
-        <w:t xml:space="preserve"> map whose value at each block is -1 when a WD is at this block and 0 otherwise.</w:t>
+        <w:t xml:space="preserve"> map whose value at </w:t>
+      </w:r>
+      <w:r>
+        <w:rPr>
+          <w:rFonts w:hint="eastAsia"/>
+          <w:szCs w:val="20"/>
+        </w:rPr>
+        <w:t>each block is -1 when a WD is on</w:t>
+      </w:r>
+      <w:r>
+        <w:rPr>
+          <w:rFonts w:hint="eastAsia"/>
+          <w:szCs w:val="20"/>
+        </w:rPr>
+        <w:t xml:space="preserve"> this block and 0 otherwise.</w:t>
       </w:r>
       <w:r>
         <w:rPr>
@@ -4102,7 +4260,21 @@
         <w:rPr>
           <w:szCs w:val="20"/>
         </w:rPr>
-        <w:t xml:space="preserve">output data is an </w:t>
+        <w:t xml:space="preserve">output data is </w:t>
+      </w:r>
+      <w:proofErr w:type="gramStart"/>
+      <w:r>
+        <w:rPr>
+          <w:szCs w:val="20"/>
+        </w:rPr>
+        <w:t>an</w:t>
+      </w:r>
+      <w:proofErr w:type="gramEnd"/>
+      <w:r>
+        <w:rPr>
+          <w:szCs w:val="20"/>
+        </w:rPr>
+        <w:t xml:space="preserve"> </w:t>
       </w:r>
       <m:oMath>
         <m:r>
@@ -4193,6 +4365,7 @@
         </w:rPr>
         <w:t xml:space="preserve"> </w:t>
       </w:r>
+      <w:proofErr w:type="gramStart"/>
       <w:r>
         <w:rPr>
           <w:szCs w:val="20"/>
@@ -4205,6 +4378,7 @@
         </w:rPr>
         <w:t xml:space="preserve"> </w:t>
       </w:r>
+      <w:proofErr w:type="gramEnd"/>
       <m:oMath>
         <m:r>
           <w:rPr>
@@ -5178,8 +5352,16 @@
         <w:rPr>
           <w:szCs w:val="20"/>
         </w:rPr>
-        <w:t xml:space="preserve"> created based on </w:t>
-      </w:r>
+        <w:t xml:space="preserve"> created based </w:t>
+      </w:r>
+      <w:proofErr w:type="gramStart"/>
+      <w:r>
+        <w:rPr>
+          <w:szCs w:val="20"/>
+        </w:rPr>
+        <w:t xml:space="preserve">on </w:t>
+      </w:r>
+      <w:proofErr w:type="gramEnd"/>
       <m:oMath>
         <m:r>
           <w:rPr>
@@ -5383,7 +5565,21 @@
         <w:rPr>
           <w:szCs w:val="20"/>
         </w:rPr>
-        <w:t xml:space="preserve"> and get output maps corresponding to </w:t>
+        <w:t xml:space="preserve"> </w:t>
+      </w:r>
+      <w:proofErr w:type="gramStart"/>
+      <w:r>
+        <w:rPr>
+          <w:szCs w:val="20"/>
+        </w:rPr>
+        <w:t>and</w:t>
+      </w:r>
+      <w:proofErr w:type="gramEnd"/>
+      <w:r>
+        <w:rPr>
+          <w:szCs w:val="20"/>
+        </w:rPr>
+        <w:t xml:space="preserve"> get output maps corresponding to </w:t>
       </w:r>
       <m:oMath>
         <m:r>
@@ -6338,8 +6534,16 @@
         <w:rPr>
           <w:szCs w:val="20"/>
         </w:rPr>
-        <w:t xml:space="preserve"> the maximum value </w:t>
-      </w:r>
+        <w:t xml:space="preserve"> the maximum </w:t>
+      </w:r>
+      <w:proofErr w:type="gramStart"/>
+      <w:r>
+        <w:rPr>
+          <w:szCs w:val="20"/>
+        </w:rPr>
+        <w:t xml:space="preserve">value </w:t>
+      </w:r>
+      <w:proofErr w:type="gramEnd"/>
       <m:oMath>
         <m:sSubSup>
           <m:sSubSupPr>
@@ -8305,8 +8509,17 @@
           <w:rFonts w:hint="eastAsia"/>
           <w:szCs w:val="20"/>
         </w:rPr>
-        <w:t xml:space="preserve"> is greater than </w:t>
-      </w:r>
+        <w:t xml:space="preserve"> is greater </w:t>
+      </w:r>
+      <w:proofErr w:type="gramStart"/>
+      <w:r>
+        <w:rPr>
+          <w:rFonts w:hint="eastAsia"/>
+          <w:szCs w:val="20"/>
+        </w:rPr>
+        <w:t xml:space="preserve">than </w:t>
+      </w:r>
+      <w:proofErr w:type="gramEnd"/>
       <m:oMath>
         <m:sSubSup>
           <m:sSubSupPr>
@@ -8578,8 +8791,17 @@
           <w:rFonts w:hint="eastAsia"/>
           <w:szCs w:val="20"/>
         </w:rPr>
-        <w:t xml:space="preserve"> is greater than </w:t>
-      </w:r>
+        <w:t xml:space="preserve"> is greater </w:t>
+      </w:r>
+      <w:proofErr w:type="gramStart"/>
+      <w:r>
+        <w:rPr>
+          <w:rFonts w:hint="eastAsia"/>
+          <w:szCs w:val="20"/>
+        </w:rPr>
+        <w:t xml:space="preserve">than </w:t>
+      </w:r>
+      <w:proofErr w:type="gramEnd"/>
       <m:oMath>
         <m:sSubSup>
           <m:sSubSupPr>
@@ -10643,8 +10865,16 @@
         <w:rPr>
           <w:szCs w:val="20"/>
         </w:rPr>
-        <w:t xml:space="preserve">throughput value </w:t>
-      </w:r>
+        <w:t xml:space="preserve">throughput </w:t>
+      </w:r>
+      <w:proofErr w:type="gramStart"/>
+      <w:r>
+        <w:rPr>
+          <w:szCs w:val="20"/>
+        </w:rPr>
+        <w:t xml:space="preserve">value </w:t>
+      </w:r>
+      <w:proofErr w:type="gramEnd"/>
       <m:oMath>
         <m:sSub>
           <m:sSubPr>
@@ -10835,13 +11065,7 @@
         <w:rPr>
           <w:szCs w:val="20"/>
         </w:rPr>
-        <w:t xml:space="preserve"> </w:t>
-      </w:r>
-      <w:r>
-        <w:rPr>
-          <w:szCs w:val="20"/>
-        </w:rPr>
-        <w:t xml:space="preserve">in </w:t>
+        <w:t xml:space="preserve">, the value at the best throughput point of </w:t>
       </w:r>
       <w:r>
         <w:rPr>
@@ -10999,9 +11223,9 @@
         </w:rPr>
         <w:lastRenderedPageBreak/>
         <w:drawing>
-          <wp:inline distT="0" distB="0" distL="0" distR="0" wp14:anchorId="4FC599BE" wp14:editId="6AA7EAEF">
-            <wp:extent cx="5257800" cy="2503805"/>
-            <wp:effectExtent l="0" t="0" r="0" b="0"/>
+          <wp:inline distT="0" distB="0" distL="0" distR="0" wp14:anchorId="4FC599BE" wp14:editId="472B76C1">
+            <wp:extent cx="4429328" cy="2109280"/>
+            <wp:effectExtent l="0" t="0" r="0" b="5715"/>
             <wp:docPr id="15" name="Picture 15"/>
             <wp:cNvGraphicFramePr>
               <a:graphicFrameLocks xmlns:a="http://schemas.openxmlformats.org/drawingml/2006/main" noChangeAspect="1"/>
@@ -11028,7 +11252,7 @@
                   <pic:spPr>
                     <a:xfrm>
                       <a:off x="0" y="0"/>
-                      <a:ext cx="5257800" cy="2503805"/>
+                      <a:ext cx="4439185" cy="2113974"/>
                     </a:xfrm>
                     <a:prstGeom prst="rect">
                       <a:avLst/>
@@ -11940,7 +12164,23 @@
           <w:rFonts w:hint="eastAsia"/>
           <w:szCs w:val="20"/>
         </w:rPr>
-        <w:t xml:space="preserve"> means </w:t>
+        <w:t xml:space="preserve"> </w:t>
+      </w:r>
+      <w:proofErr w:type="gramStart"/>
+      <w:r>
+        <w:rPr>
+          <w:rFonts w:hint="eastAsia"/>
+          <w:szCs w:val="20"/>
+        </w:rPr>
+        <w:t>means</w:t>
+      </w:r>
+      <w:proofErr w:type="gramEnd"/>
+      <w:r>
+        <w:rPr>
+          <w:rFonts w:hint="eastAsia"/>
+          <w:szCs w:val="20"/>
+        </w:rPr>
+        <w:t xml:space="preserve"> </w:t>
       </w:r>
       <w:r>
         <w:rPr>
@@ -12332,8 +12572,17 @@
           <w:rFonts w:hint="eastAsia"/>
           <w:szCs w:val="20"/>
         </w:rPr>
-        <w:t xml:space="preserve"> and </w:t>
-      </w:r>
+        <w:t xml:space="preserve"> </w:t>
+      </w:r>
+      <w:proofErr w:type="gramStart"/>
+      <w:r>
+        <w:rPr>
+          <w:rFonts w:hint="eastAsia"/>
+          <w:szCs w:val="20"/>
+        </w:rPr>
+        <w:t xml:space="preserve">and </w:t>
+      </w:r>
+      <w:proofErr w:type="gramEnd"/>
       <m:oMath>
         <m:r>
           <w:rPr>
@@ -12591,6 +12840,145 @@
           <w:szCs w:val="20"/>
         </w:rPr>
       </w:pPr>
+      <m:oMath>
+        <m:r>
+          <w:rPr>
+            <w:rFonts w:ascii="Cambria Math" w:hAnsi="Cambria Math"/>
+            <w:szCs w:val="20"/>
+          </w:rPr>
+          <m:t>CT.RATE</m:t>
+        </m:r>
+      </m:oMath>
+      <w:r>
+        <w:rPr>
+          <w:rFonts w:hint="eastAsia"/>
+          <w:szCs w:val="20"/>
+        </w:rPr>
+        <w:t xml:space="preserve"> </w:t>
+      </w:r>
+      <w:proofErr w:type="gramStart"/>
+      <w:r>
+        <w:rPr>
+          <w:rFonts w:hint="eastAsia"/>
+          <w:szCs w:val="20"/>
+        </w:rPr>
+        <w:t>can</w:t>
+      </w:r>
+      <w:proofErr w:type="gramEnd"/>
+      <w:r>
+        <w:rPr>
+          <w:rFonts w:hint="eastAsia"/>
+          <w:szCs w:val="20"/>
+        </w:rPr>
+        <w:t xml:space="preserve"> be larger than 1.0 because </w:t>
+      </w:r>
+      <m:oMath>
+        <m:r>
+          <w:rPr>
+            <w:rFonts w:ascii="Cambria Math" w:hAnsi="Cambria Math"/>
+            <w:szCs w:val="20"/>
+          </w:rPr>
+          <m:t>CT.AVGMAX</m:t>
+        </m:r>
+      </m:oMath>
+      <w:r>
+        <w:rPr>
+          <w:rFonts w:hint="eastAsia"/>
+          <w:szCs w:val="20"/>
+        </w:rPr>
+        <w:t xml:space="preserve"> means the </w:t>
+      </w:r>
+      <w:r>
+        <w:rPr>
+          <w:szCs w:val="20"/>
+        </w:rPr>
+        <w:t xml:space="preserve">average of </w:t>
+      </w:r>
+      <w:r>
+        <w:rPr>
+          <w:rFonts w:hint="eastAsia"/>
+          <w:szCs w:val="20"/>
+        </w:rPr>
+        <w:t xml:space="preserve">largest value among the value at discrete blocks from corresponding </w:t>
+      </w:r>
+      <m:oMath>
+        <m:r>
+          <w:rPr>
+            <w:rFonts w:ascii="Cambria Math" w:hAnsi="Cambria Math"/>
+            <w:szCs w:val="20"/>
+          </w:rPr>
+          <m:t>T</m:t>
+        </m:r>
+        <m:sSub>
+          <m:sSubPr>
+            <m:ctrlPr>
+              <w:rPr>
+                <w:rFonts w:ascii="Cambria Math" w:hAnsi="Cambria Math"/>
+                <w:i/>
+                <w:szCs w:val="20"/>
+              </w:rPr>
+            </m:ctrlPr>
+          </m:sSubPr>
+          <m:e>
+            <m:r>
+              <w:rPr>
+                <w:rFonts w:ascii="Cambria Math" w:hAnsi="Cambria Math"/>
+                <w:szCs w:val="20"/>
+              </w:rPr>
+              <m:t>M</m:t>
+            </m:r>
+          </m:e>
+          <m:sub>
+            <m:r>
+              <w:rPr>
+                <w:rFonts w:ascii="Cambria Math" w:hAnsi="Cambria Math"/>
+                <w:szCs w:val="20"/>
+              </w:rPr>
+              <m:t>i</m:t>
+            </m:r>
+          </m:sub>
+        </m:sSub>
+      </m:oMath>
+      <w:r>
+        <w:rPr>
+          <w:szCs w:val="20"/>
+        </w:rPr>
+        <w:t xml:space="preserve">, but </w:t>
+      </w:r>
+      <m:oMath>
+        <m:r>
+          <w:rPr>
+            <w:rFonts w:ascii="Cambria Math" w:hAnsi="Cambria Math"/>
+            <w:szCs w:val="20"/>
+          </w:rPr>
+          <m:t>CT.AVERAGE</m:t>
+        </m:r>
+      </m:oMath>
+      <w:r>
+        <w:rPr>
+          <w:rFonts w:hint="eastAsia"/>
+          <w:szCs w:val="20"/>
+        </w:rPr>
+        <w:t xml:space="preserve"> means </w:t>
+      </w:r>
+      <w:r>
+        <w:rPr>
+          <w:szCs w:val="20"/>
+        </w:rPr>
+        <w:t xml:space="preserve">the average of common throughput value with </w:t>
+      </w:r>
+      <w:r>
+        <w:rPr>
+          <w:szCs w:val="20"/>
+        </w:rPr>
+        <w:t xml:space="preserve">non-discrete </w:t>
+      </w:r>
+      <w:r>
+        <w:rPr>
+          <w:szCs w:val="20"/>
+        </w:rPr>
+        <w:t>HAP location.</w:t>
+      </w:r>
     </w:p>
     <w:p>
       <w:pPr>
@@ -12663,7 +13051,49 @@
         <w:rPr>
           <w:szCs w:val="20"/>
         </w:rPr>
-        <w:t xml:space="preserve"> NumPy, Tensorflow and Keras as </w:t>
+        <w:t xml:space="preserve"> </w:t>
+      </w:r>
+      <w:proofErr w:type="spellStart"/>
+      <w:r>
+        <w:rPr>
+          <w:szCs w:val="20"/>
+        </w:rPr>
+        <w:t>NumPy</w:t>
+      </w:r>
+      <w:proofErr w:type="spellEnd"/>
+      <w:r>
+        <w:rPr>
+          <w:szCs w:val="20"/>
+        </w:rPr>
+        <w:t xml:space="preserve">, </w:t>
+      </w:r>
+      <w:proofErr w:type="spellStart"/>
+      <w:r>
+        <w:rPr>
+          <w:szCs w:val="20"/>
+        </w:rPr>
+        <w:t>Tensorflow</w:t>
+      </w:r>
+      <w:proofErr w:type="spellEnd"/>
+      <w:r>
+        <w:rPr>
+          <w:szCs w:val="20"/>
+        </w:rPr>
+        <w:t xml:space="preserve"> and </w:t>
+      </w:r>
+      <w:proofErr w:type="spellStart"/>
+      <w:r>
+        <w:rPr>
+          <w:szCs w:val="20"/>
+        </w:rPr>
+        <w:t>Keras</w:t>
+      </w:r>
+      <w:proofErr w:type="spellEnd"/>
+      <w:r>
+        <w:rPr>
+          <w:szCs w:val="20"/>
+        </w:rPr>
+        <w:t xml:space="preserve"> as </w:t>
       </w:r>
       <w:r>
         <w:rPr>
@@ -12841,7 +13271,418 @@
         <w:rPr>
           <w:szCs w:val="20"/>
         </w:rPr>
-        <w:t xml:space="preserve">We used </w:t>
+        <w:t>We used</w:t>
+      </w:r>
+      <w:r>
+        <w:rPr>
+          <w:i/>
+          <w:szCs w:val="20"/>
+        </w:rPr>
+        <w:t xml:space="preserve"> </w:t>
+      </w:r>
+      <m:oMath>
+        <m:sSub>
+          <m:sSubPr>
+            <m:ctrlPr>
+              <w:rPr>
+                <w:rFonts w:ascii="Cambria Math" w:hAnsi="Cambria Math"/>
+                <w:i/>
+                <w:szCs w:val="20"/>
+              </w:rPr>
+            </m:ctrlPr>
+          </m:sSubPr>
+          <m:e>
+            <m:r>
+              <w:rPr>
+                <w:rFonts w:ascii="Cambria Math" w:hAnsi="Cambria Math"/>
+                <w:szCs w:val="20"/>
+              </w:rPr>
+              <m:t>f</m:t>
+            </m:r>
+          </m:e>
+          <m:sub>
+            <m:r>
+              <w:rPr>
+                <w:rFonts w:ascii="Cambria Math" w:hAnsi="Cambria Math"/>
+                <w:szCs w:val="20"/>
+              </w:rPr>
+              <m:t>d</m:t>
+            </m:r>
+          </m:sub>
+        </m:sSub>
+        <m:r>
+          <m:rPr>
+            <m:sty m:val="p"/>
+          </m:rPr>
+          <w:rPr>
+            <w:rFonts w:ascii="Cambria Math" w:hAnsi="Cambria Math"/>
+            <w:szCs w:val="20"/>
+          </w:rPr>
+          <m:t>=9.15×</m:t>
+        </m:r>
+        <m:sSup>
+          <m:sSupPr>
+            <m:ctrlPr>
+              <w:rPr>
+                <w:rFonts w:ascii="Cambria Math" w:hAnsi="Cambria Math"/>
+                <w:szCs w:val="20"/>
+              </w:rPr>
+            </m:ctrlPr>
+          </m:sSupPr>
+          <m:e>
+            <m:r>
+              <m:rPr>
+                <m:sty m:val="p"/>
+              </m:rPr>
+              <w:rPr>
+                <w:rFonts w:ascii="Cambria Math" w:hAnsi="Cambria Math"/>
+                <w:szCs w:val="20"/>
+              </w:rPr>
+              <m:t>10</m:t>
+            </m:r>
+          </m:e>
+          <m:sup>
+            <m:r>
+              <m:rPr>
+                <m:sty m:val="p"/>
+              </m:rPr>
+              <w:rPr>
+                <w:rFonts w:ascii="Cambria Math" w:hAnsi="Cambria Math"/>
+                <w:szCs w:val="20"/>
+              </w:rPr>
+              <m:t>8</m:t>
+            </m:r>
+          </m:sup>
+        </m:sSup>
+        <m:r>
+          <m:rPr>
+            <m:sty m:val="p"/>
+          </m:rPr>
+          <w:rPr>
+            <w:rFonts w:ascii="Cambria Math" w:hAnsi="Cambria Math"/>
+            <w:szCs w:val="20"/>
+          </w:rPr>
+          <m:t>,</m:t>
+        </m:r>
+        <m:sSub>
+          <m:sSubPr>
+            <m:ctrlPr>
+              <w:rPr>
+                <w:rFonts w:ascii="Cambria Math" w:hAnsi="Cambria Math"/>
+                <w:i/>
+                <w:szCs w:val="20"/>
+              </w:rPr>
+            </m:ctrlPr>
+          </m:sSubPr>
+          <m:e>
+            <m:r>
+              <w:rPr>
+                <w:rFonts w:ascii="Cambria Math" w:hAnsi="Cambria Math"/>
+                <w:szCs w:val="20"/>
+              </w:rPr>
+              <m:t>P</m:t>
+            </m:r>
+          </m:e>
+          <m:sub>
+            <m:r>
+              <w:rPr>
+                <w:rFonts w:ascii="Cambria Math" w:hAnsi="Cambria Math"/>
+                <w:szCs w:val="20"/>
+              </w:rPr>
+              <m:t>0</m:t>
+            </m:r>
+          </m:sub>
+        </m:sSub>
+        <m:r>
+          <w:rPr>
+            <w:rFonts w:ascii="Cambria Math" w:hAnsi="Cambria Math"/>
+            <w:szCs w:val="20"/>
+          </w:rPr>
+          <m:t xml:space="preserve">=1.0, </m:t>
+        </m:r>
+        <m:sSub>
+          <m:sSubPr>
+            <m:ctrlPr>
+              <w:rPr>
+                <w:rFonts w:ascii="Cambria Math" w:hAnsi="Cambria Math"/>
+                <w:i/>
+                <w:szCs w:val="20"/>
+              </w:rPr>
+            </m:ctrlPr>
+          </m:sSubPr>
+          <m:e>
+            <m:r>
+              <w:rPr>
+                <w:rFonts w:ascii="Cambria Math" w:hAnsi="Cambria Math"/>
+                <w:szCs w:val="20"/>
+              </w:rPr>
+              <m:t>A</m:t>
+            </m:r>
+          </m:e>
+          <m:sub>
+            <m:r>
+              <w:rPr>
+                <w:rFonts w:ascii="Cambria Math" w:hAnsi="Cambria Math"/>
+                <w:szCs w:val="20"/>
+              </w:rPr>
+              <m:t>d</m:t>
+            </m:r>
+          </m:sub>
+        </m:sSub>
+        <m:r>
+          <w:rPr>
+            <w:rFonts w:ascii="Cambria Math" w:hAnsi="Cambria Math"/>
+            <w:szCs w:val="20"/>
+          </w:rPr>
+          <m:t xml:space="preserve">=3.0, η=0.51, </m:t>
+        </m:r>
+        <m:sSub>
+          <m:sSubPr>
+            <m:ctrlPr>
+              <w:rPr>
+                <w:rFonts w:ascii="Cambria Math" w:hAnsi="Cambria Math"/>
+                <w:i/>
+                <w:szCs w:val="20"/>
+              </w:rPr>
+            </m:ctrlPr>
+          </m:sSubPr>
+          <m:e>
+            <m:r>
+              <w:rPr>
+                <w:rFonts w:ascii="Cambria Math" w:hAnsi="Cambria Math"/>
+                <w:szCs w:val="20"/>
+              </w:rPr>
+              <m:t>d</m:t>
+            </m:r>
+          </m:e>
+          <m:sub>
+            <m:r>
+              <w:rPr>
+                <w:rFonts w:ascii="Cambria Math" w:hAnsi="Cambria Math"/>
+                <w:szCs w:val="20"/>
+              </w:rPr>
+              <m:t>D</m:t>
+            </m:r>
+          </m:sub>
+        </m:sSub>
+        <m:r>
+          <w:rPr>
+            <w:rFonts w:ascii="Cambria Math" w:hAnsi="Cambria Math"/>
+            <w:szCs w:val="20"/>
+          </w:rPr>
+          <m:t>=2.2, β=</m:t>
+        </m:r>
+        <m:sSub>
+          <m:sSubPr>
+            <m:ctrlPr>
+              <w:rPr>
+                <w:rFonts w:ascii="Cambria Math" w:hAnsi="Cambria Math"/>
+                <w:i/>
+                <w:szCs w:val="20"/>
+              </w:rPr>
+            </m:ctrlPr>
+          </m:sSubPr>
+          <m:e>
+            <m:r>
+              <w:rPr>
+                <w:rFonts w:ascii="Cambria Math" w:hAnsi="Cambria Math"/>
+                <w:szCs w:val="20"/>
+              </w:rPr>
+              <m:t>A</m:t>
+            </m:r>
+          </m:e>
+          <m:sub>
+            <m:r>
+              <w:rPr>
+                <w:rFonts w:ascii="Cambria Math" w:hAnsi="Cambria Math"/>
+                <w:szCs w:val="20"/>
+              </w:rPr>
+              <m:t>d</m:t>
+            </m:r>
+          </m:sub>
+        </m:sSub>
+        <m:sSup>
+          <m:sSupPr>
+            <m:ctrlPr>
+              <w:rPr>
+                <w:rFonts w:ascii="Cambria Math" w:hAnsi="Cambria Math"/>
+                <w:i/>
+                <w:szCs w:val="20"/>
+              </w:rPr>
+            </m:ctrlPr>
+          </m:sSupPr>
+          <m:e>
+            <m:d>
+              <m:dPr>
+                <m:ctrlPr>
+                  <w:rPr>
+                    <w:rFonts w:ascii="Cambria Math" w:hAnsi="Cambria Math"/>
+                    <w:i/>
+                    <w:szCs w:val="20"/>
+                  </w:rPr>
+                </m:ctrlPr>
+              </m:dPr>
+              <m:e>
+                <m:f>
+                  <m:fPr>
+                    <m:ctrlPr>
+                      <w:rPr>
+                        <w:rFonts w:ascii="Cambria Math" w:hAnsi="Cambria Math"/>
+                        <w:i/>
+                        <w:szCs w:val="20"/>
+                      </w:rPr>
+                    </m:ctrlPr>
+                  </m:fPr>
+                  <m:num>
+                    <m:r>
+                      <w:rPr>
+                        <w:rFonts w:ascii="Cambria Math" w:hAnsi="Cambria Math"/>
+                        <w:szCs w:val="20"/>
+                      </w:rPr>
+                      <m:t>3∙</m:t>
+                    </m:r>
+                    <m:sSup>
+                      <m:sSupPr>
+                        <m:ctrlPr>
+                          <w:rPr>
+                            <w:rFonts w:ascii="Cambria Math" w:hAnsi="Cambria Math"/>
+                            <w:i/>
+                            <w:szCs w:val="20"/>
+                          </w:rPr>
+                        </m:ctrlPr>
+                      </m:sSupPr>
+                      <m:e>
+                        <m:r>
+                          <w:rPr>
+                            <w:rFonts w:ascii="Cambria Math" w:hAnsi="Cambria Math"/>
+                            <w:szCs w:val="20"/>
+                          </w:rPr>
+                          <m:t>10</m:t>
+                        </m:r>
+                      </m:e>
+                      <m:sup>
+                        <m:r>
+                          <w:rPr>
+                            <w:rFonts w:ascii="Cambria Math" w:hAnsi="Cambria Math"/>
+                            <w:szCs w:val="20"/>
+                          </w:rPr>
+                          <m:t>8</m:t>
+                        </m:r>
+                      </m:sup>
+                    </m:sSup>
+                  </m:num>
+                  <m:den>
+                    <m:r>
+                      <w:rPr>
+                        <w:rFonts w:ascii="Cambria Math" w:hAnsi="Cambria Math"/>
+                        <w:szCs w:val="20"/>
+                      </w:rPr>
+                      <m:t>4π</m:t>
+                    </m:r>
+                    <m:sSub>
+                      <m:sSubPr>
+                        <m:ctrlPr>
+                          <w:rPr>
+                            <w:rFonts w:ascii="Cambria Math" w:hAnsi="Cambria Math"/>
+                            <w:i/>
+                            <w:szCs w:val="20"/>
+                          </w:rPr>
+                        </m:ctrlPr>
+                      </m:sSubPr>
+                      <m:e>
+                        <m:r>
+                          <w:rPr>
+                            <w:rFonts w:ascii="Cambria Math" w:hAnsi="Cambria Math"/>
+                            <w:szCs w:val="20"/>
+                          </w:rPr>
+                          <m:t>f</m:t>
+                        </m:r>
+                      </m:e>
+                      <m:sub>
+                        <m:r>
+                          <w:rPr>
+                            <w:rFonts w:ascii="Cambria Math" w:hAnsi="Cambria Math"/>
+                            <w:szCs w:val="20"/>
+                          </w:rPr>
+                          <m:t>d</m:t>
+                        </m:r>
+                      </m:sub>
+                    </m:sSub>
+                  </m:den>
+                </m:f>
+              </m:e>
+            </m:d>
+          </m:e>
+          <m:sup>
+            <m:sSub>
+              <m:sSubPr>
+                <m:ctrlPr>
+                  <w:rPr>
+                    <w:rFonts w:ascii="Cambria Math" w:hAnsi="Cambria Math"/>
+                    <w:i/>
+                    <w:szCs w:val="20"/>
+                  </w:rPr>
+                </m:ctrlPr>
+              </m:sSubPr>
+              <m:e>
+                <m:r>
+                  <w:rPr>
+                    <w:rFonts w:ascii="Cambria Math" w:hAnsi="Cambria Math"/>
+                    <w:szCs w:val="20"/>
+                  </w:rPr>
+                  <m:t>d</m:t>
+                </m:r>
+              </m:e>
+              <m:sub>
+                <m:r>
+                  <w:rPr>
+                    <w:rFonts w:ascii="Cambria Math" w:hAnsi="Cambria Math"/>
+                    <w:szCs w:val="20"/>
+                  </w:rPr>
+                  <m:t>D</m:t>
+                </m:r>
+              </m:sub>
+            </m:sSub>
+          </m:sup>
+        </m:sSup>
+      </m:oMath>
+      <w:r>
+        <w:rPr>
+          <w:rFonts w:hint="eastAsia"/>
+          <w:i/>
+          <w:szCs w:val="20"/>
+        </w:rPr>
+        <w:t xml:space="preserve"> </w:t>
+      </w:r>
+      <w:proofErr w:type="gramStart"/>
+      <w:r>
+        <w:rPr>
+          <w:szCs w:val="20"/>
+        </w:rPr>
+        <w:t xml:space="preserve">with </w:t>
+      </w:r>
+      <w:proofErr w:type="gramEnd"/>
+      <m:oMath>
+        <m:r>
+          <w:rPr>
+            <w:rFonts w:ascii="Cambria Math" w:hAnsi="Cambria Math"/>
+            <w:szCs w:val="20"/>
+          </w:rPr>
+          <m:t>π=3.141592654</m:t>
+        </m:r>
+      </m:oMath>
+      <w:r>
+        <w:rPr>
+          <w:rFonts w:hint="eastAsia"/>
+          <w:szCs w:val="20"/>
+        </w:rPr>
+        <w:t>,</w:t>
+      </w:r>
+      <w:r>
+        <w:rPr>
+          <w:szCs w:val="20"/>
+        </w:rPr>
+        <w:t xml:space="preserve"> </w:t>
       </w:r>
       <m:oMath>
         <m:r>
@@ -13369,7 +14210,19 @@
         <w:rPr>
           <w:szCs w:val="20"/>
         </w:rPr>
-        <w:t xml:space="preserve"> size, our methodology shows significantly better performance</w:t>
+        <w:t xml:space="preserve"> size</w:t>
+      </w:r>
+      <w:r>
+        <w:rPr>
+          <w:szCs w:val="20"/>
+        </w:rPr>
+        <w:t>s</w:t>
+      </w:r>
+      <w:r>
+        <w:rPr>
+          <w:szCs w:val="20"/>
+        </w:rPr>
+        <w:t>, our methodology shows significantly better performance</w:t>
       </w:r>
       <w:r>
         <w:rPr>
@@ -13531,6 +14384,7 @@
     </w:p>
     <w:p>
       <w:pPr>
+        <w:jc w:val="center"/>
         <w:rPr>
           <w:szCs w:val="20"/>
         </w:rPr>
@@ -13594,9 +14448,9 @@
           <w:noProof/>
         </w:rPr>
         <w:drawing>
-          <wp:inline distT="0" distB="0" distL="0" distR="0" wp14:anchorId="74DAF23D" wp14:editId="440203BB">
-            <wp:extent cx="5731510" cy="2661920"/>
-            <wp:effectExtent l="0" t="0" r="2540" b="5080"/>
+          <wp:inline distT="0" distB="0" distL="0" distR="0" wp14:anchorId="74DAF23D" wp14:editId="40CB9C80">
+            <wp:extent cx="5004133" cy="2324100"/>
+            <wp:effectExtent l="0" t="0" r="6350" b="0"/>
             <wp:docPr id="7" name="Picture 7"/>
             <wp:cNvGraphicFramePr>
               <a:graphicFrameLocks xmlns:a="http://schemas.openxmlformats.org/drawingml/2006/main" noChangeAspect="1"/>
@@ -13617,7 +14471,7 @@
                   <pic:spPr>
                     <a:xfrm>
                       <a:off x="0" y="0"/>
-                      <a:ext cx="5731510" cy="2661920"/>
+                      <a:ext cx="5008561" cy="2326157"/>
                     </a:xfrm>
                     <a:prstGeom prst="rect">
                       <a:avLst/>
@@ -13629,8 +14483,6 @@
           </wp:inline>
         </w:drawing>
       </w:r>
-      <w:bookmarkStart w:id="1" w:name="_GoBack"/>
-      <w:bookmarkEnd w:id="1"/>
     </w:p>
     <w:p>
       <w:pPr>
@@ -13917,7 +14769,19 @@
         <w:rPr>
           <w:szCs w:val="20"/>
         </w:rPr>
-        <w:t xml:space="preserve"> which is fit to the experiment</w:t>
+        <w:t xml:space="preserve"> which is fit</w:t>
+      </w:r>
+      <w:r>
+        <w:rPr>
+          <w:szCs w:val="20"/>
+        </w:rPr>
+        <w:t>ted</w:t>
+      </w:r>
+      <w:r>
+        <w:rPr>
+          <w:szCs w:val="20"/>
+        </w:rPr>
+        <w:t xml:space="preserve"> to the experiment</w:t>
       </w:r>
       <w:r>
         <w:rPr>
@@ -13935,7 +14799,15 @@
         <w:rPr>
           <w:szCs w:val="20"/>
         </w:rPr>
-        <w:t xml:space="preserve"> but the method in the original paper may and commonly use</w:t>
+        <w:t xml:space="preserve"> but the method in the original paper ma</w:t>
+      </w:r>
+      <w:bookmarkStart w:id="1" w:name="_GoBack"/>
+      <w:bookmarkEnd w:id="1"/>
+      <w:r>
+        <w:rPr>
+          <w:szCs w:val="20"/>
+        </w:rPr>
+        <w:t>y and commonly use</w:t>
       </w:r>
       <w:r>
         <w:rPr>
@@ -14035,8 +14907,21 @@
       <w:r>
         <w:t xml:space="preserve"> </w:t>
       </w:r>
-      <w:r>
-        <w:t xml:space="preserve">Suzhi Bi, Yong Zeng, and Rui Zhang, “Wireless Powered Communication Networks: An Overview”, </w:t>
+      <w:proofErr w:type="spellStart"/>
+      <w:r>
+        <w:t>Suzhi</w:t>
+      </w:r>
+      <w:proofErr w:type="spellEnd"/>
+      <w:r>
+        <w:t xml:space="preserve"> Bi, Yong Zeng, and </w:t>
+      </w:r>
+      <w:proofErr w:type="spellStart"/>
+      <w:r>
+        <w:t>Rui</w:t>
+      </w:r>
+      <w:proofErr w:type="spellEnd"/>
+      <w:r>
+        <w:t xml:space="preserve"> Zhang, “Wireless Powered Communication Networks: An Overview”, </w:t>
       </w:r>
       <w:r>
         <w:t xml:space="preserve">IEEE, available online at </w:t>
@@ -14060,8 +14945,21 @@
       <w:r>
         <w:t xml:space="preserve"> </w:t>
       </w:r>
-      <w:r>
-        <w:t xml:space="preserve">Suzhi Bi, Member, IEEE, and Rui Zhang, “Placement Optimization of Energy and Information Access Points in Wireless Powered Communication Networks”, </w:t>
+      <w:proofErr w:type="spellStart"/>
+      <w:r>
+        <w:t>Suzhi</w:t>
+      </w:r>
+      <w:proofErr w:type="spellEnd"/>
+      <w:r>
+        <w:t xml:space="preserve"> Bi, Member, IEEE, and </w:t>
+      </w:r>
+      <w:proofErr w:type="spellStart"/>
+      <w:r>
+        <w:t>Rui</w:t>
+      </w:r>
+      <w:proofErr w:type="spellEnd"/>
+      <w:r>
+        <w:t xml:space="preserve"> Zhang, “Placement Optimization of Energy and Information Access Points in Wireless Powered Communication Networks”, </w:t>
       </w:r>
       <w:r>
         <w:t>IEEE Transactions on wireless communications</w:t>
@@ -14078,7 +14976,31 @@
         <w:t>[3]</w:t>
       </w:r>
       <w:r>
-        <w:t xml:space="preserve"> Hyungsik Ju and Rui Zhang, “Throughput Maximization in Wireless Powered Communication Networks”, available online at </w:t>
+        <w:t xml:space="preserve"> </w:t>
+      </w:r>
+      <w:proofErr w:type="spellStart"/>
+      <w:r>
+        <w:t>Hyungsik</w:t>
+      </w:r>
+      <w:proofErr w:type="spellEnd"/>
+      <w:r>
+        <w:t xml:space="preserve"> </w:t>
+      </w:r>
+      <w:proofErr w:type="spellStart"/>
+      <w:r>
+        <w:t>Ju</w:t>
+      </w:r>
+      <w:proofErr w:type="spellEnd"/>
+      <w:r>
+        <w:t xml:space="preserve"> and </w:t>
+      </w:r>
+      <w:proofErr w:type="spellStart"/>
+      <w:r>
+        <w:t>Rui</w:t>
+      </w:r>
+      <w:proofErr w:type="spellEnd"/>
+      <w:r>
+        <w:t xml:space="preserve"> Zhang, “Throughput Maximization in Wireless Powered Communication Networks”, available online at </w:t>
       </w:r>
       <w:hyperlink r:id="rId20" w:history="1">
         <w:r>
@@ -14114,8 +15036,21 @@
         </w:rPr>
         <w:t xml:space="preserve"> </w:t>
       </w:r>
-      <w:r>
-        <w:t xml:space="preserve">Diederik P. Kingma, Jimmy Lei Ba, “ADAM: A METHOD FOR STOCHASTIC OPTIMIZATION”, </w:t>
+      <w:proofErr w:type="spellStart"/>
+      <w:r>
+        <w:t>Diederik</w:t>
+      </w:r>
+      <w:proofErr w:type="spellEnd"/>
+      <w:r>
+        <w:t xml:space="preserve"> P. </w:t>
+      </w:r>
+      <w:proofErr w:type="spellStart"/>
+      <w:r>
+        <w:t>Kingma</w:t>
+      </w:r>
+      <w:proofErr w:type="spellEnd"/>
+      <w:r>
+        <w:t xml:space="preserve">, Jimmy Lei Ba, “ADAM: A METHOD FOR STOCHASTIC OPTIMIZATION”, </w:t>
       </w:r>
       <w:r>
         <w:t>ICLR 2015</w:t>
@@ -15006,7 +15941,7 @@
 </file>
 
 <file path=customXml/itemProps1.xml><?xml version="1.0" encoding="utf-8"?>
-<ds:datastoreItem xmlns:ds="http://schemas.openxmlformats.org/officeDocument/2006/customXml" ds:itemID="{819D57C0-15F2-4440-A157-EBC7248C6F2D}">
+<ds:datastoreItem xmlns:ds="http://schemas.openxmlformats.org/officeDocument/2006/customXml" ds:itemID="{B6E41274-C893-4B6B-955F-7DBA80E9871D}">
   <ds:schemaRefs>
     <ds:schemaRef ds:uri="http://schemas.openxmlformats.org/officeDocument/2006/bibliography"/>
   </ds:schemaRefs>

</xml_diff>

<commit_message>
modify: update references for libraries
</commit_message>
<xml_diff>
--- a/WPCN/paper02_temporary.docx
+++ b/WPCN/paper02_temporary.docx
@@ -13045,14 +13045,22 @@
         <w:rPr>
           <w:szCs w:val="20"/>
         </w:rPr>
-        <w:t xml:space="preserve"> The programming language is Python 3.7.4, and used</w:t>
-      </w:r>
-      <w:r>
-        <w:rPr>
-          <w:szCs w:val="20"/>
-        </w:rPr>
         <w:t xml:space="preserve"> </w:t>
       </w:r>
+      <w:bookmarkStart w:id="1" w:name="_GoBack"/>
+      <w:bookmarkEnd w:id="1"/>
+      <w:r>
+        <w:rPr>
+          <w:szCs w:val="20"/>
+        </w:rPr>
+        <w:t>The programming language is Python 3.7.4, and used</w:t>
+      </w:r>
+      <w:r>
+        <w:rPr>
+          <w:szCs w:val="20"/>
+        </w:rPr>
+        <w:t xml:space="preserve"> </w:t>
+      </w:r>
       <w:proofErr w:type="spellStart"/>
       <w:r>
         <w:rPr>
@@ -13065,6 +13073,19 @@
         <w:rPr>
           <w:szCs w:val="20"/>
         </w:rPr>
+        <w:t xml:space="preserve"> </w:t>
+      </w:r>
+      <w:r>
+        <w:rPr>
+          <w:b/>
+          <w:szCs w:val="20"/>
+        </w:rPr>
+        <w:t>[5]</w:t>
+      </w:r>
+      <w:r>
+        <w:rPr>
+          <w:szCs w:val="20"/>
+        </w:rPr>
         <w:t xml:space="preserve">, </w:t>
       </w:r>
       <w:proofErr w:type="spellStart"/>
@@ -13079,7 +13100,26 @@
         <w:rPr>
           <w:szCs w:val="20"/>
         </w:rPr>
-        <w:t xml:space="preserve"> and </w:t>
+        <w:t xml:space="preserve"> </w:t>
+      </w:r>
+      <w:r>
+        <w:rPr>
+          <w:b/>
+          <w:szCs w:val="20"/>
+        </w:rPr>
+        <w:t>[6]</w:t>
+      </w:r>
+      <w:r>
+        <w:rPr>
+          <w:szCs w:val="20"/>
+        </w:rPr>
+        <w:t xml:space="preserve"> </w:t>
+      </w:r>
+      <w:r>
+        <w:rPr>
+          <w:szCs w:val="20"/>
+        </w:rPr>
+        <w:t xml:space="preserve">and </w:t>
       </w:r>
       <w:proofErr w:type="spellStart"/>
       <w:r>
@@ -13093,7 +13133,13 @@
         <w:rPr>
           <w:szCs w:val="20"/>
         </w:rPr>
-        <w:t xml:space="preserve"> as </w:t>
+        <w:t xml:space="preserve"> </w:t>
+      </w:r>
+      <w:r>
+        <w:rPr>
+          <w:szCs w:val="20"/>
+        </w:rPr>
+        <w:t xml:space="preserve">as </w:t>
       </w:r>
       <w:r>
         <w:rPr>
@@ -13105,7 +13151,7 @@
         <w:rPr>
           <w:szCs w:val="20"/>
         </w:rPr>
-        <w:t xml:space="preserve"> You can download the experiment code written in Python from </w:t>
+        <w:t xml:space="preserve"> You can download the experiment code from </w:t>
       </w:r>
       <w:hyperlink r:id="rId14" w:history="1">
         <w:r>
@@ -14799,15 +14845,7 @@
         <w:rPr>
           <w:szCs w:val="20"/>
         </w:rPr>
-        <w:t xml:space="preserve"> but the method in the original paper ma</w:t>
-      </w:r>
-      <w:bookmarkStart w:id="1" w:name="_GoBack"/>
-      <w:bookmarkEnd w:id="1"/>
-      <w:r>
-        <w:rPr>
-          <w:szCs w:val="20"/>
-        </w:rPr>
-        <w:t>y and commonly use</w:t>
+        <w:t xml:space="preserve"> but the method in the original paper may and commonly use</w:t>
       </w:r>
       <w:r>
         <w:rPr>
@@ -15023,6 +15061,11 @@
       </w:pPr>
     </w:p>
     <w:p>
+      <w:pPr>
+        <w:rPr>
+          <w:rStyle w:val="Hyperlink"/>
+        </w:rPr>
+      </w:pPr>
       <w:r>
         <w:rPr>
           <w:rFonts w:hint="eastAsia"/>
@@ -15064,6 +15107,124 @@
             <w:rStyle w:val="Hyperlink"/>
           </w:rPr>
           <w:t>https://arXiv:1412.6980</w:t>
+        </w:r>
+      </w:hyperlink>
+    </w:p>
+    <w:p>
+      <w:pPr>
+        <w:rPr>
+          <w:rStyle w:val="Hyperlink"/>
+          <w:color w:val="auto"/>
+          <w:u w:val="none"/>
+        </w:rPr>
+      </w:pPr>
+      <w:r>
+        <w:rPr>
+          <w:rStyle w:val="Hyperlink"/>
+          <w:b/>
+          <w:color w:val="auto"/>
+          <w:u w:val="none"/>
+        </w:rPr>
+        <w:t>[5]</w:t>
+      </w:r>
+      <w:r>
+        <w:rPr>
+          <w:rStyle w:val="Hyperlink"/>
+          <w:color w:val="auto"/>
+          <w:u w:val="none"/>
+        </w:rPr>
+        <w:t xml:space="preserve"> IEEE, “</w:t>
+      </w:r>
+      <w:r>
+        <w:t xml:space="preserve">The </w:t>
+      </w:r>
+      <w:proofErr w:type="spellStart"/>
+      <w:r>
+        <w:t>NumPy</w:t>
+      </w:r>
+      <w:proofErr w:type="spellEnd"/>
+      <w:r>
+        <w:t xml:space="preserve"> Array: A Structure for Efficient Numerical Computation</w:t>
+      </w:r>
+      <w:r>
+        <w:t xml:space="preserve">”, Scientific Python, available online at </w:t>
+      </w:r>
+      <w:hyperlink r:id="rId22" w:history="1">
+        <w:r>
+          <w:rPr>
+            <w:rStyle w:val="Hyperlink"/>
+          </w:rPr>
+          <w:t>https://ieeexplore.ieee.org/stamp/stamp.jsp?tp=&amp;arnumber=5725236</w:t>
+        </w:r>
+      </w:hyperlink>
+    </w:p>
+    <w:p>
+      <w:pPr>
+        <w:rPr>
+          <w:rFonts w:hint="eastAsia"/>
+        </w:rPr>
+      </w:pPr>
+      <w:r>
+        <w:rPr>
+          <w:rStyle w:val="Hyperlink"/>
+          <w:b/>
+          <w:color w:val="auto"/>
+          <w:u w:val="none"/>
+        </w:rPr>
+        <w:t>[6]</w:t>
+      </w:r>
+      <w:r>
+        <w:rPr>
+          <w:rStyle w:val="Hyperlink"/>
+          <w:color w:val="auto"/>
+          <w:u w:val="none"/>
+        </w:rPr>
+        <w:t xml:space="preserve"> </w:t>
+      </w:r>
+      <w:proofErr w:type="spellStart"/>
+      <w:r>
+        <w:t>Mart´ın</w:t>
+      </w:r>
+      <w:proofErr w:type="spellEnd"/>
+      <w:r>
+        <w:t xml:space="preserve"> </w:t>
+      </w:r>
+      <w:proofErr w:type="spellStart"/>
+      <w:r>
+        <w:t>Abadi</w:t>
+      </w:r>
+      <w:proofErr w:type="spellEnd"/>
+      <w:r>
+        <w:t xml:space="preserve">, Paul Barham, </w:t>
+      </w:r>
+      <w:proofErr w:type="spellStart"/>
+      <w:r>
+        <w:t>Jianmin</w:t>
+      </w:r>
+      <w:proofErr w:type="spellEnd"/>
+      <w:r>
+        <w:t xml:space="preserve"> Chen</w:t>
+      </w:r>
+      <w:r>
+        <w:t xml:space="preserve"> et al, “</w:t>
+      </w:r>
+      <w:proofErr w:type="spellStart"/>
+      <w:r>
+        <w:t>TensorFlow</w:t>
+      </w:r>
+      <w:proofErr w:type="spellEnd"/>
+      <w:r>
+        <w:t>: A system for large-scale machine learning</w:t>
+      </w:r>
+      <w:r>
+        <w:t xml:space="preserve">”, Google Brain, available online at </w:t>
+      </w:r>
+      <w:hyperlink r:id="rId23" w:history="1">
+        <w:r>
+          <w:rPr>
+            <w:rStyle w:val="Hyperlink"/>
+          </w:rPr>
+          <w:t>https://www.usenix.org/system/files/conference/osdi16/osdi16-abadi.pdf</w:t>
         </w:r>
       </w:hyperlink>
     </w:p>
@@ -15941,7 +16102,7 @@
 </file>
 
 <file path=customXml/itemProps1.xml><?xml version="1.0" encoding="utf-8"?>
-<ds:datastoreItem xmlns:ds="http://schemas.openxmlformats.org/officeDocument/2006/customXml" ds:itemID="{B6E41274-C893-4B6B-955F-7DBA80E9871D}">
+<ds:datastoreItem xmlns:ds="http://schemas.openxmlformats.org/officeDocument/2006/customXml" ds:itemID="{5BD25503-0E4C-4D0C-A693-673978C7F11C}">
   <ds:schemaRefs>
     <ds:schemaRef ds:uri="http://schemas.openxmlformats.org/officeDocument/2006/bibliography"/>
   </ds:schemaRefs>

</xml_diff>

<commit_message>
modify: minor revision of paper
</commit_message>
<xml_diff>
--- a/WPCN/paper02_temporary.docx
+++ b/WPCN/paper02_temporary.docx
@@ -4208,10 +4208,10 @@
         </w:rPr>
         <w:lastRenderedPageBreak/>
         <w:drawing>
-          <wp:inline distT="0" distB="0" distL="0" distR="0" wp14:anchorId="7FD75E02" wp14:editId="6EC355B7">
-            <wp:extent cx="5118100" cy="2042477"/>
-            <wp:effectExtent l="0" t="0" r="6350" b="0"/>
-            <wp:docPr id="13" name="Picture 13"/>
+          <wp:inline distT="0" distB="0" distL="0" distR="0" wp14:anchorId="330F3F9C" wp14:editId="2E434A72">
+            <wp:extent cx="5092700" cy="2088187"/>
+            <wp:effectExtent l="0" t="0" r="0" b="7620"/>
+            <wp:docPr id="3" name="Picture 3"/>
             <wp:cNvGraphicFramePr>
               <a:graphicFrameLocks xmlns:a="http://schemas.openxmlformats.org/drawingml/2006/main" noChangeAspect="1"/>
             </wp:cNvGraphicFramePr>
@@ -4223,7 +4223,13 @@
                     <pic:cNvPicPr/>
                   </pic:nvPicPr>
                   <pic:blipFill>
-                    <a:blip r:embed="rId11"/>
+                    <a:blip r:embed="rId11">
+                      <a:extLst>
+                        <a:ext uri="{28A0092B-C50C-407E-A947-70E740481C1C}">
+                          <a14:useLocalDpi xmlns:a14="http://schemas.microsoft.com/office/drawing/2010/main" val="0"/>
+                        </a:ext>
+                      </a:extLst>
+                    </a:blip>
                     <a:stretch>
                       <a:fillRect/>
                     </a:stretch>
@@ -4231,7 +4237,7 @@
                   <pic:spPr>
                     <a:xfrm>
                       <a:off x="0" y="0"/>
-                      <a:ext cx="5123927" cy="2044802"/>
+                      <a:ext cx="5101222" cy="2091682"/>
                     </a:xfrm>
                     <a:prstGeom prst="rect">
                       <a:avLst/>
@@ -8950,7 +8956,23 @@
           <w:rFonts w:hint="eastAsia"/>
           <w:szCs w:val="20"/>
         </w:rPr>
-        <w:t xml:space="preserve"> moves </w:t>
+        <w:t xml:space="preserve"> mo</w:t>
+      </w:r>
+      <w:proofErr w:type="spellStart"/>
+      <w:r>
+        <w:rPr>
+          <w:rFonts w:hint="eastAsia"/>
+          <w:szCs w:val="20"/>
+        </w:rPr>
+        <w:t>ves</w:t>
+      </w:r>
+      <w:proofErr w:type="spellEnd"/>
+      <w:r>
+        <w:rPr>
+          <w:rFonts w:hint="eastAsia"/>
+          <w:szCs w:val="20"/>
+        </w:rPr>
+        <w:t xml:space="preserve"> </w:t>
       </w:r>
       <w:r>
         <w:rPr>
@@ -10375,7 +10397,23 @@
           <w:rFonts w:hint="eastAsia"/>
           <w:szCs w:val="20"/>
         </w:rPr>
-        <w:t>s only for computing the difference</w:t>
+        <w:t>s only for comput</w:t>
+      </w:r>
+      <w:proofErr w:type="spellStart"/>
+      <w:r>
+        <w:rPr>
+          <w:rFonts w:hint="eastAsia"/>
+          <w:szCs w:val="20"/>
+        </w:rPr>
+        <w:t>ing</w:t>
+      </w:r>
+      <w:proofErr w:type="spellEnd"/>
+      <w:r>
+        <w:rPr>
+          <w:rFonts w:hint="eastAsia"/>
+          <w:szCs w:val="20"/>
+        </w:rPr>
+        <w:t xml:space="preserve"> the difference</w:t>
       </w:r>
       <w:r>
         <w:rPr>
@@ -13045,15 +13083,7 @@
         <w:rPr>
           <w:szCs w:val="20"/>
         </w:rPr>
-        <w:t xml:space="preserve"> </w:t>
-      </w:r>
-      <w:bookmarkStart w:id="1" w:name="_GoBack"/>
-      <w:bookmarkEnd w:id="1"/>
-      <w:r>
-        <w:rPr>
-          <w:szCs w:val="20"/>
-        </w:rPr>
-        <w:t>The programming language is Python 3.7.4, and used</w:t>
+        <w:t xml:space="preserve"> The programming language is Python 3.7.4, and used</w:t>
       </w:r>
       <w:r>
         <w:rPr>
@@ -13516,7 +13546,102 @@
             <w:rFonts w:ascii="Cambria Math" w:hAnsi="Cambria Math"/>
             <w:szCs w:val="20"/>
           </w:rPr>
-          <m:t>=2.2, β=</m:t>
+          <m:t xml:space="preserve">=2.2, </m:t>
+        </m:r>
+        <m:r>
+          <w:rPr>
+            <w:rFonts w:ascii="Cambria Math" w:hAnsi="Cambria Math"/>
+            <w:szCs w:val="20"/>
+          </w:rPr>
+          <m:t>δ</m:t>
+        </m:r>
+        <m:r>
+          <m:rPr>
+            <m:sty m:val="p"/>
+          </m:rPr>
+          <w:rPr>
+            <w:rFonts w:ascii="Cambria Math" w:hAnsi="Cambria Math"/>
+            <w:szCs w:val="20"/>
+          </w:rPr>
+          <m:t>=20</m:t>
+        </m:r>
+        <m:r>
+          <m:rPr>
+            <m:sty m:val="p"/>
+          </m:rPr>
+          <w:rPr>
+            <w:rFonts w:ascii="Cambria Math" w:hAnsi="Cambria Math"/>
+            <w:szCs w:val="20"/>
+          </w:rPr>
+          <m:t xml:space="preserve">, </m:t>
+        </m:r>
+        <m:r>
+          <w:rPr>
+            <w:rFonts w:ascii="Cambria Math" w:hAnsi="Cambria Math"/>
+            <w:szCs w:val="20"/>
+          </w:rPr>
+          <m:t>σ</m:t>
+        </m:r>
+        <m:r>
+          <m:rPr>
+            <m:sty m:val="p"/>
+          </m:rPr>
+          <w:rPr>
+            <w:rFonts w:ascii="Cambria Math" w:hAnsi="Cambria Math"/>
+            <w:szCs w:val="20"/>
+          </w:rPr>
+          <m:t>=</m:t>
+        </m:r>
+        <m:sSup>
+          <m:sSupPr>
+            <m:ctrlPr>
+              <w:rPr>
+                <w:rFonts w:ascii="Cambria Math" w:hAnsi="Cambria Math"/>
+                <w:szCs w:val="20"/>
+              </w:rPr>
+            </m:ctrlPr>
+          </m:sSupPr>
+          <m:e>
+            <m:r>
+              <m:rPr>
+                <m:sty m:val="p"/>
+              </m:rPr>
+              <w:rPr>
+                <w:rFonts w:ascii="Cambria Math" w:hAnsi="Cambria Math"/>
+                <w:szCs w:val="20"/>
+              </w:rPr>
+              <m:t>10</m:t>
+            </m:r>
+          </m:e>
+          <m:sup>
+            <m:r>
+              <m:rPr>
+                <m:sty m:val="p"/>
+              </m:rPr>
+              <w:rPr>
+                <w:rFonts w:ascii="Cambria Math" w:hAnsi="Cambria Math"/>
+                <w:szCs w:val="20"/>
+              </w:rPr>
+              <m:t>-6</m:t>
+            </m:r>
+          </m:sup>
+        </m:sSup>
+      </m:oMath>
+      <w:bookmarkStart w:id="1" w:name="_GoBack"/>
+      <w:bookmarkEnd w:id="1"/>
+      <w:r>
+        <w:rPr>
+          <w:szCs w:val="20"/>
+        </w:rPr>
+        <w:t xml:space="preserve"> and </w:t>
+      </w:r>
+      <m:oMath>
+        <m:r>
+          <w:rPr>
+            <w:rFonts w:ascii="Cambria Math" w:hAnsi="Cambria Math"/>
+            <w:szCs w:val="20"/>
+          </w:rPr>
+          <m:t>β=</m:t>
         </m:r>
         <m:sSub>
           <m:sSubPr>
@@ -13700,14 +13825,12 @@
         </w:rPr>
         <w:t xml:space="preserve"> </w:t>
       </w:r>
-      <w:proofErr w:type="gramStart"/>
       <w:r>
         <w:rPr>
           <w:szCs w:val="20"/>
         </w:rPr>
         <w:t xml:space="preserve">with </w:t>
       </w:r>
-      <w:proofErr w:type="gramEnd"/>
       <m:oMath>
         <m:r>
           <w:rPr>
@@ -13719,101 +13842,16 @@
       </m:oMath>
       <w:r>
         <w:rPr>
+          <w:szCs w:val="20"/>
+        </w:rPr>
+        <w:t xml:space="preserve"> </w:t>
+      </w:r>
+      <w:r>
+        <w:rPr>
           <w:rFonts w:hint="eastAsia"/>
           <w:szCs w:val="20"/>
         </w:rPr>
-        <w:t>,</w:t>
-      </w:r>
-      <w:r>
-        <w:rPr>
-          <w:szCs w:val="20"/>
-        </w:rPr>
-        <w:t xml:space="preserve"> </w:t>
-      </w:r>
-      <m:oMath>
-        <m:r>
-          <w:rPr>
-            <w:rFonts w:ascii="Cambria Math" w:hAnsi="Cambria Math"/>
-            <w:szCs w:val="20"/>
-          </w:rPr>
-          <m:t>δ</m:t>
-        </m:r>
-        <m:r>
-          <m:rPr>
-            <m:sty m:val="p"/>
-          </m:rPr>
-          <w:rPr>
-            <w:rFonts w:ascii="Cambria Math" w:hAnsi="Cambria Math"/>
-            <w:szCs w:val="20"/>
-          </w:rPr>
-          <m:t>=20</m:t>
-        </m:r>
-      </m:oMath>
-      <w:r>
-        <w:rPr>
-          <w:szCs w:val="20"/>
-        </w:rPr>
-        <w:t xml:space="preserve"> and </w:t>
-      </w:r>
-      <m:oMath>
-        <m:r>
-          <w:rPr>
-            <w:rFonts w:ascii="Cambria Math" w:hAnsi="Cambria Math"/>
-            <w:szCs w:val="20"/>
-          </w:rPr>
-          <m:t>σ</m:t>
-        </m:r>
-        <m:r>
-          <m:rPr>
-            <m:sty m:val="p"/>
-          </m:rPr>
-          <w:rPr>
-            <w:rFonts w:ascii="Cambria Math" w:hAnsi="Cambria Math"/>
-            <w:szCs w:val="20"/>
-          </w:rPr>
-          <m:t>=</m:t>
-        </m:r>
-        <m:sSup>
-          <m:sSupPr>
-            <m:ctrlPr>
-              <w:rPr>
-                <w:rFonts w:ascii="Cambria Math" w:hAnsi="Cambria Math"/>
-                <w:szCs w:val="20"/>
-              </w:rPr>
-            </m:ctrlPr>
-          </m:sSupPr>
-          <m:e>
-            <m:r>
-              <m:rPr>
-                <m:sty m:val="p"/>
-              </m:rPr>
-              <w:rPr>
-                <w:rFonts w:ascii="Cambria Math" w:hAnsi="Cambria Math"/>
-                <w:szCs w:val="20"/>
-              </w:rPr>
-              <m:t>10</m:t>
-            </m:r>
-          </m:e>
-          <m:sup>
-            <m:r>
-              <m:rPr>
-                <m:sty m:val="p"/>
-              </m:rPr>
-              <w:rPr>
-                <w:rFonts w:ascii="Cambria Math" w:hAnsi="Cambria Math"/>
-                <w:szCs w:val="20"/>
-              </w:rPr>
-              <m:t>-6</m:t>
-            </m:r>
-          </m:sup>
-        </m:sSup>
-      </m:oMath>
-      <w:r>
-        <w:rPr>
-          <w:rFonts w:hint="eastAsia"/>
-          <w:szCs w:val="20"/>
-        </w:rPr>
-        <w:t xml:space="preserve"> for the met</w:t>
+        <w:t>for the met</w:t>
       </w:r>
       <w:r>
         <w:rPr>
@@ -15144,10 +15182,7 @@
       </w:r>
       <w:proofErr w:type="spellEnd"/>
       <w:r>
-        <w:t xml:space="preserve"> Array: A Structure for Efficient Numerical Computation</w:t>
-      </w:r>
-      <w:r>
-        <w:t xml:space="preserve">”, Scientific Python, available online at </w:t>
+        <w:t xml:space="preserve"> Array: A Structure for Efficient Numerical Computation”, Scientific Python, available online at </w:t>
       </w:r>
       <w:hyperlink r:id="rId22" w:history="1">
         <w:r>
@@ -15159,11 +15194,6 @@
       </w:hyperlink>
     </w:p>
     <w:p>
-      <w:pPr>
-        <w:rPr>
-          <w:rFonts w:hint="eastAsia"/>
-        </w:rPr>
-      </w:pPr>
       <w:r>
         <w:rPr>
           <w:rStyle w:val="Hyperlink"/>
@@ -15203,10 +15233,7 @@
       </w:r>
       <w:proofErr w:type="spellEnd"/>
       <w:r>
-        <w:t xml:space="preserve"> Chen</w:t>
-      </w:r>
-      <w:r>
-        <w:t xml:space="preserve"> et al, “</w:t>
+        <w:t xml:space="preserve"> Chen et al, “</w:t>
       </w:r>
       <w:proofErr w:type="spellStart"/>
       <w:r>
@@ -15214,10 +15241,7 @@
       </w:r>
       <w:proofErr w:type="spellEnd"/>
       <w:r>
-        <w:t>: A system for large-scale machine learning</w:t>
-      </w:r>
-      <w:r>
-        <w:t xml:space="preserve">”, Google Brain, available online at </w:t>
+        <w:t xml:space="preserve">: A system for large-scale machine learning”, Google Brain, available online at </w:t>
       </w:r>
       <w:hyperlink r:id="rId23" w:history="1">
         <w:r>
@@ -16102,7 +16126,7 @@
 </file>
 
 <file path=customXml/itemProps1.xml><?xml version="1.0" encoding="utf-8"?>
-<ds:datastoreItem xmlns:ds="http://schemas.openxmlformats.org/officeDocument/2006/customXml" ds:itemID="{5BD25503-0E4C-4D0C-A693-673978C7F11C}">
+<ds:datastoreItem xmlns:ds="http://schemas.openxmlformats.org/officeDocument/2006/customXml" ds:itemID="{22C70AA8-B211-4D81-8F9D-5B24B56681C9}">
   <ds:schemaRefs>
     <ds:schemaRef ds:uri="http://schemas.openxmlformats.org/officeDocument/2006/bibliography"/>
   </ds:schemaRefs>

</xml_diff>